<commit_message>
Updated on the 7th of November
Added Unique selling points, testing methods, some art/sketches descriptions.

STILL TO BE DONE:
- Use Case Diagrams
- Use Case Descriptions
- Artwork
</commit_message>
<xml_diff>
--- a/Documents/GDD/GDD (2nd Edition).docx
+++ b/Documents/GDD/GDD (2nd Edition).docx
@@ -10,6 +10,7 @@
           <w:docPartUnique/>
         </w:docPartObj>
       </w:sdtPr>
+      <w:sdtEndPr/>
       <w:sdtContent>
         <w:p>
           <w:r>
@@ -358,6 +359,7 @@
                                   <w:dataBinding w:prefixMappings="xmlns:ns0='http://purl.org/dc/elements/1.1/' xmlns:ns1='http://schemas.openxmlformats.org/package/2006/metadata/core-properties' " w:xpath="/ns1:coreProperties[1]/ns0:creator[1]" w:storeItemID="{6C3C8BC8-F283-45AE-878A-BAB7291924A1}"/>
                                   <w:text/>
                                 </w:sdtPr>
+                                <w:sdtEndPr/>
                                 <w:sdtContent>
                                   <w:p>
                                     <w:pPr>
@@ -369,13 +371,23 @@
                                         <w:szCs w:val="28"/>
                                       </w:rPr>
                                     </w:pPr>
+                                    <w:proofErr w:type="spellStart"/>
                                     <w:r>
                                       <w:rPr>
                                         <w:color w:val="595959" w:themeColor="text1" w:themeTint="A6"/>
                                         <w:sz w:val="28"/>
                                         <w:szCs w:val="28"/>
                                       </w:rPr>
-                                      <w:t>MegaStorm Games</w:t>
+                                      <w:t>MegaStorm</w:t>
+                                    </w:r>
+                                    <w:proofErr w:type="spellEnd"/>
+                                    <w:r>
+                                      <w:rPr>
+                                        <w:color w:val="595959" w:themeColor="text1" w:themeTint="A6"/>
+                                        <w:sz w:val="28"/>
+                                        <w:szCs w:val="28"/>
+                                      </w:rPr>
+                                      <w:t xml:space="preserve"> Games</w:t>
                                     </w:r>
                                   </w:p>
                                 </w:sdtContent>
@@ -403,6 +415,7 @@
                                     <w:dataBinding w:prefixMappings="xmlns:ns0='http://schemas.microsoft.com/office/2006/coverPageProps' " w:xpath="/ns0:CoverPageProperties[1]/ns0:CompanyEmail[1]" w:storeItemID="{55AF091B-3C7A-41E3-B477-F2FDAA23CFDA}"/>
                                     <w:text/>
                                   </w:sdtPr>
+                                  <w:sdtEndPr/>
                                   <w:sdtContent>
                                     <w:r>
                                       <w:rPr>
@@ -598,6 +611,7 @@
                                   <w:dataBinding w:prefixMappings="xmlns:ns0='http://schemas.microsoft.com/office/2006/coverPageProps' " w:xpath="/ns0:CoverPageProperties[1]/ns0:Abstract[1]" w:storeItemID="{55AF091B-3C7A-41E3-B477-F2FDAA23CFDA}"/>
                                   <w:text w:multiLine="1"/>
                                 </w:sdtPr>
+                                <w:sdtEndPr/>
                                 <w:sdtContent>
                                   <w:p>
                                     <w:pPr>
@@ -745,44 +759,20 @@
                             <w:txbxContent>
                               <w:p>
                                 <w:pPr>
-                                  <w:jc w:val="right"/>
                                   <w:rPr>
                                     <w:color w:val="0F6FC6" w:themeColor="accent1"/>
                                     <w:sz w:val="64"/>
                                     <w:szCs w:val="64"/>
                                   </w:rPr>
                                 </w:pPr>
-                                <w:sdt>
-                                  <w:sdtPr>
-                                    <w:rPr>
-                                      <w:caps/>
-                                      <w:color w:val="0F6FC6" w:themeColor="accent1"/>
-                                      <w:sz w:val="64"/>
-                                      <w:szCs w:val="64"/>
-                                    </w:rPr>
-                                    <w:alias w:val="Title"/>
-                                    <w:tag w:val=""/>
-                                    <w:id w:val="630141079"/>
-                                    <w:dataBinding w:prefixMappings="xmlns:ns0='http://purl.org/dc/elements/1.1/' xmlns:ns1='http://schemas.openxmlformats.org/package/2006/metadata/core-properties' " w:xpath="/ns1:coreProperties[1]/ns0:title[1]" w:storeItemID="{6C3C8BC8-F283-45AE-878A-BAB7291924A1}"/>
-                                    <w:text w:multiLine="1"/>
-                                  </w:sdtPr>
-                                  <w:sdtEndPr>
-                                    <w:rPr>
-                                      <w:caps w:val="0"/>
-                                    </w:rPr>
-                                  </w:sdtEndPr>
-                                  <w:sdtContent>
-                                    <w:r>
-                                      <w:rPr>
-                                        <w:caps/>
-                                        <w:color w:val="0F6FC6" w:themeColor="accent1"/>
-                                        <w:sz w:val="64"/>
-                                        <w:szCs w:val="64"/>
-                                      </w:rPr>
-                                      <w:t>title of game</w:t>
-                                    </w:r>
-                                  </w:sdtContent>
-                                </w:sdt>
+                                <w:r>
+                                  <w:rPr>
+                                    <w:color w:val="0F6FC6" w:themeColor="accent1"/>
+                                    <w:sz w:val="64"/>
+                                    <w:szCs w:val="64"/>
+                                  </w:rPr>
+                                  <w:t>Micro Mayhem</w:t>
+                                </w:r>
                               </w:p>
                               <w:sdt>
                                 <w:sdtPr>
@@ -797,6 +787,7 @@
                                   <w:dataBinding w:prefixMappings="xmlns:ns0='http://purl.org/dc/elements/1.1/' xmlns:ns1='http://schemas.openxmlformats.org/package/2006/metadata/core-properties' " w:xpath="/ns1:coreProperties[1]/ns0:subject[1]" w:storeItemID="{6C3C8BC8-F283-45AE-878A-BAB7291924A1}"/>
                                   <w:text/>
                                 </w:sdtPr>
+                                <w:sdtEndPr/>
                                 <w:sdtContent>
                                   <w:p>
                                     <w:pPr>
@@ -841,49 +832,29 @@
               </mc:Choice>
               <mc:Fallback>
                 <w:pict>
+                  <v:shapetype id="_x0000_t202" coordsize="21600,21600" o:spt="202" path="m,l,21600r21600,l21600,xe">
+                    <v:stroke joinstyle="miter"/>
+                    <v:path gradientshapeok="t" o:connecttype="rect"/>
+                  </v:shapetype>
                   <v:shape id="Text Box 154" o:spid="_x0000_s1028" type="#_x0000_t202" style="position:absolute;margin-left:0;margin-top:0;width:8in;height:286.5pt;z-index:251659264;visibility:visible;mso-wrap-style:square;mso-width-percent:941;mso-height-percent:363;mso-top-percent:300;mso-wrap-distance-left:9pt;mso-wrap-distance-top:0;mso-wrap-distance-right:9pt;mso-wrap-distance-bottom:0;mso-position-horizontal:center;mso-position-horizontal-relative:page;mso-position-vertical-relative:page;mso-width-percent:941;mso-height-percent:363;mso-top-percent:300;mso-width-relative:page;mso-height-relative:page;v-text-anchor:bottom" o:gfxdata="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" filled="f" stroked="f" strokeweight=".5pt">
                     <v:textbox inset="126pt,0,54pt,0">
                       <w:txbxContent>
                         <w:p>
                           <w:pPr>
-                            <w:jc w:val="right"/>
                             <w:rPr>
                               <w:color w:val="0F6FC6" w:themeColor="accent1"/>
                               <w:sz w:val="64"/>
                               <w:szCs w:val="64"/>
                             </w:rPr>
                           </w:pPr>
-                          <w:sdt>
-                            <w:sdtPr>
-                              <w:rPr>
-                                <w:caps/>
-                                <w:color w:val="0F6FC6" w:themeColor="accent1"/>
-                                <w:sz w:val="64"/>
-                                <w:szCs w:val="64"/>
-                              </w:rPr>
-                              <w:alias w:val="Title"/>
-                              <w:tag w:val=""/>
-                              <w:id w:val="630141079"/>
-                              <w:dataBinding w:prefixMappings="xmlns:ns0='http://purl.org/dc/elements/1.1/' xmlns:ns1='http://schemas.openxmlformats.org/package/2006/metadata/core-properties' " w:xpath="/ns1:coreProperties[1]/ns0:title[1]" w:storeItemID="{6C3C8BC8-F283-45AE-878A-BAB7291924A1}"/>
-                              <w:text w:multiLine="1"/>
-                            </w:sdtPr>
-                            <w:sdtEndPr>
-                              <w:rPr>
-                                <w:caps w:val="0"/>
-                              </w:rPr>
-                            </w:sdtEndPr>
-                            <w:sdtContent>
-                              <w:r>
-                                <w:rPr>
-                                  <w:caps/>
-                                  <w:color w:val="0F6FC6" w:themeColor="accent1"/>
-                                  <w:sz w:val="64"/>
-                                  <w:szCs w:val="64"/>
-                                </w:rPr>
-                                <w:t>title of game</w:t>
-                              </w:r>
-                            </w:sdtContent>
-                          </w:sdt>
+                          <w:r>
+                            <w:rPr>
+                              <w:color w:val="0F6FC6" w:themeColor="accent1"/>
+                              <w:sz w:val="64"/>
+                              <w:szCs w:val="64"/>
+                            </w:rPr>
+                            <w:t>Micro Mayhem</w:t>
+                          </w:r>
                         </w:p>
                         <w:sdt>
                           <w:sdtPr>
@@ -898,6 +869,7 @@
                             <w:dataBinding w:prefixMappings="xmlns:ns0='http://purl.org/dc/elements/1.1/' xmlns:ns1='http://schemas.openxmlformats.org/package/2006/metadata/core-properties' " w:xpath="/ns1:coreProperties[1]/ns0:subject[1]" w:storeItemID="{6C3C8BC8-F283-45AE-878A-BAB7291924A1}"/>
                             <w:text/>
                           </w:sdtPr>
+                          <w:sdtEndPr/>
                           <w:sdtContent>
                             <w:p>
                               <w:pPr>
@@ -989,7 +961,7 @@
           <w:r>
             <w:fldChar w:fldCharType="separate"/>
           </w:r>
-          <w:hyperlink w:anchor="_Toc496617930" w:history="1">
+          <w:hyperlink w:anchor="_Toc497823381" w:history="1">
             <w:r>
               <w:rPr>
                 <w:rStyle w:val="Hyperlink"/>
@@ -1016,7 +988,7 @@
                 <w:noProof/>
                 <w:webHidden/>
               </w:rPr>
-              <w:instrText xml:space="preserve"> PAGEREF _Toc496617930 \h </w:instrText>
+              <w:instrText xml:space="preserve"> PAGEREF _Toc497823381 \h </w:instrText>
             </w:r>
             <w:r>
               <w:rPr>
@@ -1060,7 +1032,7 @@
               <w:lang w:eastAsia="en-GB"/>
             </w:rPr>
           </w:pPr>
-          <w:hyperlink w:anchor="_Toc496617931" w:history="1">
+          <w:hyperlink w:anchor="_Toc497823382" w:history="1">
             <w:r>
               <w:rPr>
                 <w:rStyle w:val="Hyperlink"/>
@@ -1087,7 +1059,7 @@
                 <w:noProof/>
                 <w:webHidden/>
               </w:rPr>
-              <w:instrText xml:space="preserve"> PAGEREF _Toc496617931 \h </w:instrText>
+              <w:instrText xml:space="preserve"> PAGEREF _Toc497823382 \h </w:instrText>
             </w:r>
             <w:r>
               <w:rPr>
@@ -1131,7 +1103,7 @@
               <w:lang w:eastAsia="en-GB"/>
             </w:rPr>
           </w:pPr>
-          <w:hyperlink w:anchor="_Toc496617932" w:history="1">
+          <w:hyperlink w:anchor="_Toc497823383" w:history="1">
             <w:r>
               <w:rPr>
                 <w:rStyle w:val="Hyperlink"/>
@@ -1158,7 +1130,7 @@
                 <w:noProof/>
                 <w:webHidden/>
               </w:rPr>
-              <w:instrText xml:space="preserve"> PAGEREF _Toc496617932 \h </w:instrText>
+              <w:instrText xml:space="preserve"> PAGEREF _Toc497823383 \h </w:instrText>
             </w:r>
             <w:r>
               <w:rPr>
@@ -1202,7 +1174,7 @@
               <w:lang w:eastAsia="en-GB"/>
             </w:rPr>
           </w:pPr>
-          <w:hyperlink w:anchor="_Toc496617933" w:history="1">
+          <w:hyperlink w:anchor="_Toc497823384" w:history="1">
             <w:r>
               <w:rPr>
                 <w:rStyle w:val="Hyperlink"/>
@@ -1229,7 +1201,7 @@
                 <w:noProof/>
                 <w:webHidden/>
               </w:rPr>
-              <w:instrText xml:space="preserve"> PAGEREF _Toc496617933 \h </w:instrText>
+              <w:instrText xml:space="preserve"> PAGEREF _Toc497823384 \h </w:instrText>
             </w:r>
             <w:r>
               <w:rPr>
@@ -1273,7 +1245,7 @@
               <w:lang w:eastAsia="en-GB"/>
             </w:rPr>
           </w:pPr>
-          <w:hyperlink w:anchor="_Toc496617934" w:history="1">
+          <w:hyperlink w:anchor="_Toc497823385" w:history="1">
             <w:r>
               <w:rPr>
                 <w:rStyle w:val="Hyperlink"/>
@@ -1300,7 +1272,7 @@
                 <w:noProof/>
                 <w:webHidden/>
               </w:rPr>
-              <w:instrText xml:space="preserve"> PAGEREF _Toc496617934 \h </w:instrText>
+              <w:instrText xml:space="preserve"> PAGEREF _Toc497823385 \h </w:instrText>
             </w:r>
             <w:r>
               <w:rPr>
@@ -1344,7 +1316,7 @@
               <w:lang w:eastAsia="en-GB"/>
             </w:rPr>
           </w:pPr>
-          <w:hyperlink w:anchor="_Toc496617935" w:history="1">
+          <w:hyperlink w:anchor="_Toc497823386" w:history="1">
             <w:r>
               <w:rPr>
                 <w:rStyle w:val="Hyperlink"/>
@@ -1371,7 +1343,7 @@
                 <w:noProof/>
                 <w:webHidden/>
               </w:rPr>
-              <w:instrText xml:space="preserve"> PAGEREF _Toc496617935 \h </w:instrText>
+              <w:instrText xml:space="preserve"> PAGEREF _Toc497823386 \h </w:instrText>
             </w:r>
             <w:r>
               <w:rPr>
@@ -1415,7 +1387,7 @@
               <w:lang w:eastAsia="en-GB"/>
             </w:rPr>
           </w:pPr>
-          <w:hyperlink w:anchor="_Toc496617936" w:history="1">
+          <w:hyperlink w:anchor="_Toc497823387" w:history="1">
             <w:r>
               <w:rPr>
                 <w:rStyle w:val="Hyperlink"/>
@@ -1442,7 +1414,7 @@
                 <w:noProof/>
                 <w:webHidden/>
               </w:rPr>
-              <w:instrText xml:space="preserve"> PAGEREF _Toc496617936 \h </w:instrText>
+              <w:instrText xml:space="preserve"> PAGEREF _Toc497823387 \h </w:instrText>
             </w:r>
             <w:r>
               <w:rPr>
@@ -1486,7 +1458,7 @@
               <w:lang w:eastAsia="en-GB"/>
             </w:rPr>
           </w:pPr>
-          <w:hyperlink w:anchor="_Toc496617937" w:history="1">
+          <w:hyperlink w:anchor="_Toc497823388" w:history="1">
             <w:r>
               <w:rPr>
                 <w:rStyle w:val="Hyperlink"/>
@@ -1513,7 +1485,7 @@
                 <w:noProof/>
                 <w:webHidden/>
               </w:rPr>
-              <w:instrText xml:space="preserve"> PAGEREF _Toc496617937 \h </w:instrText>
+              <w:instrText xml:space="preserve"> PAGEREF _Toc497823388 \h </w:instrText>
             </w:r>
             <w:r>
               <w:rPr>
@@ -1557,7 +1529,7 @@
               <w:lang w:eastAsia="en-GB"/>
             </w:rPr>
           </w:pPr>
-          <w:hyperlink w:anchor="_Toc496617938" w:history="1">
+          <w:hyperlink w:anchor="_Toc497823389" w:history="1">
             <w:r>
               <w:rPr>
                 <w:rStyle w:val="Hyperlink"/>
@@ -1584,7 +1556,7 @@
                 <w:noProof/>
                 <w:webHidden/>
               </w:rPr>
-              <w:instrText xml:space="preserve"> PAGEREF _Toc496617938 \h </w:instrText>
+              <w:instrText xml:space="preserve"> PAGEREF _Toc497823389 \h </w:instrText>
             </w:r>
             <w:r>
               <w:rPr>
@@ -1628,7 +1600,7 @@
               <w:lang w:eastAsia="en-GB"/>
             </w:rPr>
           </w:pPr>
-          <w:hyperlink w:anchor="_Toc496617939" w:history="1">
+          <w:hyperlink w:anchor="_Toc497823390" w:history="1">
             <w:r>
               <w:rPr>
                 <w:rStyle w:val="Hyperlink"/>
@@ -1655,7 +1627,7 @@
                 <w:noProof/>
                 <w:webHidden/>
               </w:rPr>
-              <w:instrText xml:space="preserve"> PAGEREF _Toc496617939 \h </w:instrText>
+              <w:instrText xml:space="preserve"> PAGEREF _Toc497823390 \h </w:instrText>
             </w:r>
             <w:r>
               <w:rPr>
@@ -1699,7 +1671,7 @@
               <w:lang w:eastAsia="en-GB"/>
             </w:rPr>
           </w:pPr>
-          <w:hyperlink w:anchor="_Toc496617940" w:history="1">
+          <w:hyperlink w:anchor="_Toc497823391" w:history="1">
             <w:r>
               <w:rPr>
                 <w:rStyle w:val="Hyperlink"/>
@@ -1726,7 +1698,7 @@
                 <w:noProof/>
                 <w:webHidden/>
               </w:rPr>
-              <w:instrText xml:space="preserve"> PAGEREF _Toc496617940 \h </w:instrText>
+              <w:instrText xml:space="preserve"> PAGEREF _Toc497823391 \h </w:instrText>
             </w:r>
             <w:r>
               <w:rPr>
@@ -1770,7 +1742,7 @@
               <w:lang w:eastAsia="en-GB"/>
             </w:rPr>
           </w:pPr>
-          <w:hyperlink w:anchor="_Toc496617941" w:history="1">
+          <w:hyperlink w:anchor="_Toc497823392" w:history="1">
             <w:r>
               <w:rPr>
                 <w:rStyle w:val="Hyperlink"/>
@@ -1797,7 +1769,7 @@
                 <w:noProof/>
                 <w:webHidden/>
               </w:rPr>
-              <w:instrText xml:space="preserve"> PAGEREF _Toc496617941 \h </w:instrText>
+              <w:instrText xml:space="preserve"> PAGEREF _Toc497823392 \h </w:instrText>
             </w:r>
             <w:r>
               <w:rPr>
@@ -1841,7 +1813,7 @@
               <w:lang w:eastAsia="en-GB"/>
             </w:rPr>
           </w:pPr>
-          <w:hyperlink w:anchor="_Toc496617942" w:history="1">
+          <w:hyperlink w:anchor="_Toc497823393" w:history="1">
             <w:r>
               <w:rPr>
                 <w:rStyle w:val="Hyperlink"/>
@@ -1868,7 +1840,7 @@
                 <w:noProof/>
                 <w:webHidden/>
               </w:rPr>
-              <w:instrText xml:space="preserve"> PAGEREF _Toc496617942 \h </w:instrText>
+              <w:instrText xml:space="preserve"> PAGEREF _Toc497823393 \h </w:instrText>
             </w:r>
             <w:r>
               <w:rPr>
@@ -1912,7 +1884,7 @@
               <w:lang w:eastAsia="en-GB"/>
             </w:rPr>
           </w:pPr>
-          <w:hyperlink w:anchor="_Toc496617943" w:history="1">
+          <w:hyperlink w:anchor="_Toc497823394" w:history="1">
             <w:r>
               <w:rPr>
                 <w:rStyle w:val="Hyperlink"/>
@@ -1939,7 +1911,7 @@
                 <w:noProof/>
                 <w:webHidden/>
               </w:rPr>
-              <w:instrText xml:space="preserve"> PAGEREF _Toc496617943 \h </w:instrText>
+              <w:instrText xml:space="preserve"> PAGEREF _Toc497823394 \h </w:instrText>
             </w:r>
             <w:r>
               <w:rPr>
@@ -1983,7 +1955,7 @@
               <w:lang w:eastAsia="en-GB"/>
             </w:rPr>
           </w:pPr>
-          <w:hyperlink w:anchor="_Toc496617944" w:history="1">
+          <w:hyperlink w:anchor="_Toc497823395" w:history="1">
             <w:r>
               <w:rPr>
                 <w:rStyle w:val="Hyperlink"/>
@@ -2010,7 +1982,7 @@
                 <w:noProof/>
                 <w:webHidden/>
               </w:rPr>
-              <w:instrText xml:space="preserve"> PAGEREF _Toc496617944 \h </w:instrText>
+              <w:instrText xml:space="preserve"> PAGEREF _Toc497823395 \h </w:instrText>
             </w:r>
             <w:r>
               <w:rPr>
@@ -2030,7 +2002,7 @@
                 <w:noProof/>
                 <w:webHidden/>
               </w:rPr>
-              <w:t>6</w:t>
+              <w:t>7</w:t>
             </w:r>
             <w:r>
               <w:rPr>
@@ -2054,7 +2026,7 @@
               <w:lang w:eastAsia="en-GB"/>
             </w:rPr>
           </w:pPr>
-          <w:hyperlink w:anchor="_Toc496617945" w:history="1">
+          <w:hyperlink w:anchor="_Toc497823396" w:history="1">
             <w:r>
               <w:rPr>
                 <w:rStyle w:val="Hyperlink"/>
@@ -2081,7 +2053,7 @@
                 <w:noProof/>
                 <w:webHidden/>
               </w:rPr>
-              <w:instrText xml:space="preserve"> PAGEREF _Toc496617945 \h </w:instrText>
+              <w:instrText xml:space="preserve"> PAGEREF _Toc497823396 \h </w:instrText>
             </w:r>
             <w:r>
               <w:rPr>
@@ -2125,7 +2097,7 @@
               <w:lang w:eastAsia="en-GB"/>
             </w:rPr>
           </w:pPr>
-          <w:hyperlink w:anchor="_Toc496617946" w:history="1">
+          <w:hyperlink w:anchor="_Toc497823397" w:history="1">
             <w:r>
               <w:rPr>
                 <w:rStyle w:val="Hyperlink"/>
@@ -2152,7 +2124,7 @@
                 <w:noProof/>
                 <w:webHidden/>
               </w:rPr>
-              <w:instrText xml:space="preserve"> PAGEREF _Toc496617946 \h </w:instrText>
+              <w:instrText xml:space="preserve"> PAGEREF _Toc497823397 \h </w:instrText>
             </w:r>
             <w:r>
               <w:rPr>
@@ -2196,7 +2168,7 @@
               <w:lang w:eastAsia="en-GB"/>
             </w:rPr>
           </w:pPr>
-          <w:hyperlink w:anchor="_Toc496617947" w:history="1">
+          <w:hyperlink w:anchor="_Toc497823398" w:history="1">
             <w:r>
               <w:rPr>
                 <w:rStyle w:val="Hyperlink"/>
@@ -2223,7 +2195,7 @@
                 <w:noProof/>
                 <w:webHidden/>
               </w:rPr>
-              <w:instrText xml:space="preserve"> PAGEREF _Toc496617947 \h </w:instrText>
+              <w:instrText xml:space="preserve"> PAGEREF _Toc497823398 \h </w:instrText>
             </w:r>
             <w:r>
               <w:rPr>
@@ -2267,7 +2239,7 @@
               <w:lang w:eastAsia="en-GB"/>
             </w:rPr>
           </w:pPr>
-          <w:hyperlink w:anchor="_Toc496617948" w:history="1">
+          <w:hyperlink w:anchor="_Toc497823399" w:history="1">
             <w:r>
               <w:rPr>
                 <w:rStyle w:val="Hyperlink"/>
@@ -2294,7 +2266,7 @@
                 <w:noProof/>
                 <w:webHidden/>
               </w:rPr>
-              <w:instrText xml:space="preserve"> PAGEREF _Toc496617948 \h </w:instrText>
+              <w:instrText xml:space="preserve"> PAGEREF _Toc497823399 \h </w:instrText>
             </w:r>
             <w:r>
               <w:rPr>
@@ -2314,7 +2286,291 @@
                 <w:noProof/>
                 <w:webHidden/>
               </w:rPr>
-              <w:t>7</w:t>
+              <w:t>8</w:t>
+            </w:r>
+            <w:r>
+              <w:rPr>
+                <w:noProof/>
+                <w:webHidden/>
+              </w:rPr>
+              <w:fldChar w:fldCharType="end"/>
+            </w:r>
+          </w:hyperlink>
+        </w:p>
+        <w:p>
+          <w:pPr>
+            <w:pStyle w:val="TOC2"/>
+            <w:tabs>
+              <w:tab w:val="right" w:leader="dot" w:pos="9016"/>
+            </w:tabs>
+            <w:rPr>
+              <w:noProof/>
+              <w:sz w:val="22"/>
+              <w:szCs w:val="22"/>
+              <w:lang w:eastAsia="en-GB"/>
+            </w:rPr>
+          </w:pPr>
+          <w:hyperlink w:anchor="_Toc497823400" w:history="1">
+            <w:r>
+              <w:rPr>
+                <w:rStyle w:val="Hyperlink"/>
+                <w:noProof/>
+              </w:rPr>
+              <w:t>Level Design</w:t>
+            </w:r>
+            <w:r>
+              <w:rPr>
+                <w:noProof/>
+                <w:webHidden/>
+              </w:rPr>
+              <w:tab/>
+            </w:r>
+            <w:r>
+              <w:rPr>
+                <w:noProof/>
+                <w:webHidden/>
+              </w:rPr>
+              <w:fldChar w:fldCharType="begin"/>
+            </w:r>
+            <w:r>
+              <w:rPr>
+                <w:noProof/>
+                <w:webHidden/>
+              </w:rPr>
+              <w:instrText xml:space="preserve"> PAGEREF _Toc497823400 \h </w:instrText>
+            </w:r>
+            <w:r>
+              <w:rPr>
+                <w:noProof/>
+                <w:webHidden/>
+              </w:rPr>
+            </w:r>
+            <w:r>
+              <w:rPr>
+                <w:noProof/>
+                <w:webHidden/>
+              </w:rPr>
+              <w:fldChar w:fldCharType="separate"/>
+            </w:r>
+            <w:r>
+              <w:rPr>
+                <w:noProof/>
+                <w:webHidden/>
+              </w:rPr>
+              <w:t>8</w:t>
+            </w:r>
+            <w:r>
+              <w:rPr>
+                <w:noProof/>
+                <w:webHidden/>
+              </w:rPr>
+              <w:fldChar w:fldCharType="end"/>
+            </w:r>
+          </w:hyperlink>
+        </w:p>
+        <w:p>
+          <w:pPr>
+            <w:pStyle w:val="TOC2"/>
+            <w:tabs>
+              <w:tab w:val="right" w:leader="dot" w:pos="9016"/>
+            </w:tabs>
+            <w:rPr>
+              <w:noProof/>
+              <w:sz w:val="22"/>
+              <w:szCs w:val="22"/>
+              <w:lang w:eastAsia="en-GB"/>
+            </w:rPr>
+          </w:pPr>
+          <w:hyperlink w:anchor="_Toc497823401" w:history="1">
+            <w:r>
+              <w:rPr>
+                <w:rStyle w:val="Hyperlink"/>
+                <w:noProof/>
+              </w:rPr>
+              <w:t>Robopill</w:t>
+            </w:r>
+            <w:r>
+              <w:rPr>
+                <w:noProof/>
+                <w:webHidden/>
+              </w:rPr>
+              <w:tab/>
+            </w:r>
+            <w:r>
+              <w:rPr>
+                <w:noProof/>
+                <w:webHidden/>
+              </w:rPr>
+              <w:fldChar w:fldCharType="begin"/>
+            </w:r>
+            <w:r>
+              <w:rPr>
+                <w:noProof/>
+                <w:webHidden/>
+              </w:rPr>
+              <w:instrText xml:space="preserve"> PAGEREF _Toc497823401 \h </w:instrText>
+            </w:r>
+            <w:r>
+              <w:rPr>
+                <w:noProof/>
+                <w:webHidden/>
+              </w:rPr>
+            </w:r>
+            <w:r>
+              <w:rPr>
+                <w:noProof/>
+                <w:webHidden/>
+              </w:rPr>
+              <w:fldChar w:fldCharType="separate"/>
+            </w:r>
+            <w:r>
+              <w:rPr>
+                <w:noProof/>
+                <w:webHidden/>
+              </w:rPr>
+              <w:t>8</w:t>
+            </w:r>
+            <w:r>
+              <w:rPr>
+                <w:noProof/>
+                <w:webHidden/>
+              </w:rPr>
+              <w:fldChar w:fldCharType="end"/>
+            </w:r>
+          </w:hyperlink>
+        </w:p>
+        <w:p>
+          <w:pPr>
+            <w:pStyle w:val="TOC2"/>
+            <w:tabs>
+              <w:tab w:val="right" w:leader="dot" w:pos="9016"/>
+            </w:tabs>
+            <w:rPr>
+              <w:noProof/>
+              <w:sz w:val="22"/>
+              <w:szCs w:val="22"/>
+              <w:lang w:eastAsia="en-GB"/>
+            </w:rPr>
+          </w:pPr>
+          <w:hyperlink w:anchor="_Toc497823402" w:history="1">
+            <w:r>
+              <w:rPr>
+                <w:rStyle w:val="Hyperlink"/>
+                <w:noProof/>
+              </w:rPr>
+              <w:t>Enemies</w:t>
+            </w:r>
+            <w:r>
+              <w:rPr>
+                <w:noProof/>
+                <w:webHidden/>
+              </w:rPr>
+              <w:tab/>
+            </w:r>
+            <w:r>
+              <w:rPr>
+                <w:noProof/>
+                <w:webHidden/>
+              </w:rPr>
+              <w:fldChar w:fldCharType="begin"/>
+            </w:r>
+            <w:r>
+              <w:rPr>
+                <w:noProof/>
+                <w:webHidden/>
+              </w:rPr>
+              <w:instrText xml:space="preserve"> PAGEREF _Toc497823402 \h </w:instrText>
+            </w:r>
+            <w:r>
+              <w:rPr>
+                <w:noProof/>
+                <w:webHidden/>
+              </w:rPr>
+            </w:r>
+            <w:r>
+              <w:rPr>
+                <w:noProof/>
+                <w:webHidden/>
+              </w:rPr>
+              <w:fldChar w:fldCharType="separate"/>
+            </w:r>
+            <w:r>
+              <w:rPr>
+                <w:noProof/>
+                <w:webHidden/>
+              </w:rPr>
+              <w:t>9</w:t>
+            </w:r>
+            <w:r>
+              <w:rPr>
+                <w:noProof/>
+                <w:webHidden/>
+              </w:rPr>
+              <w:fldChar w:fldCharType="end"/>
+            </w:r>
+          </w:hyperlink>
+        </w:p>
+        <w:p>
+          <w:pPr>
+            <w:pStyle w:val="TOC2"/>
+            <w:tabs>
+              <w:tab w:val="right" w:leader="dot" w:pos="9016"/>
+            </w:tabs>
+            <w:rPr>
+              <w:noProof/>
+              <w:sz w:val="22"/>
+              <w:szCs w:val="22"/>
+              <w:lang w:eastAsia="en-GB"/>
+            </w:rPr>
+          </w:pPr>
+          <w:hyperlink w:anchor="_Toc497823403" w:history="1">
+            <w:r>
+              <w:rPr>
+                <w:rStyle w:val="Hyperlink"/>
+                <w:noProof/>
+              </w:rPr>
+              <w:t>Flowcharts</w:t>
+            </w:r>
+            <w:r>
+              <w:rPr>
+                <w:noProof/>
+                <w:webHidden/>
+              </w:rPr>
+              <w:tab/>
+            </w:r>
+            <w:r>
+              <w:rPr>
+                <w:noProof/>
+                <w:webHidden/>
+              </w:rPr>
+              <w:fldChar w:fldCharType="begin"/>
+            </w:r>
+            <w:r>
+              <w:rPr>
+                <w:noProof/>
+                <w:webHidden/>
+              </w:rPr>
+              <w:instrText xml:space="preserve"> PAGEREF _Toc497823403 \h </w:instrText>
+            </w:r>
+            <w:r>
+              <w:rPr>
+                <w:noProof/>
+                <w:webHidden/>
+              </w:rPr>
+            </w:r>
+            <w:r>
+              <w:rPr>
+                <w:noProof/>
+                <w:webHidden/>
+              </w:rPr>
+              <w:fldChar w:fldCharType="separate"/>
+            </w:r>
+            <w:r>
+              <w:rPr>
+                <w:noProof/>
+                <w:webHidden/>
+              </w:rPr>
+              <w:t>9</w:t>
             </w:r>
             <w:r>
               <w:rPr>
@@ -2338,13 +2594,13 @@
               <w:lang w:eastAsia="en-GB"/>
             </w:rPr>
           </w:pPr>
-          <w:hyperlink w:anchor="_Toc496617949" w:history="1">
+          <w:hyperlink w:anchor="_Toc497823404" w:history="1">
             <w:r>
               <w:rPr>
                 <w:rStyle w:val="Hyperlink"/>
                 <w:noProof/>
               </w:rPr>
-              <w:t>Storyboards</w:t>
+              <w:t>Overall Game Flowchart</w:t>
             </w:r>
             <w:r>
               <w:rPr>
@@ -2365,7 +2621,7 @@
                 <w:noProof/>
                 <w:webHidden/>
               </w:rPr>
-              <w:instrText xml:space="preserve"> PAGEREF _Toc496617949 \h </w:instrText>
+              <w:instrText xml:space="preserve"> PAGEREF _Toc497823404 \h </w:instrText>
             </w:r>
             <w:r>
               <w:rPr>
@@ -2385,7 +2641,149 @@
                 <w:noProof/>
                 <w:webHidden/>
               </w:rPr>
-              <w:t>7</w:t>
+              <w:t>9</w:t>
+            </w:r>
+            <w:r>
+              <w:rPr>
+                <w:noProof/>
+                <w:webHidden/>
+              </w:rPr>
+              <w:fldChar w:fldCharType="end"/>
+            </w:r>
+          </w:hyperlink>
+        </w:p>
+        <w:p>
+          <w:pPr>
+            <w:pStyle w:val="TOC3"/>
+            <w:tabs>
+              <w:tab w:val="right" w:leader="dot" w:pos="9016"/>
+            </w:tabs>
+            <w:rPr>
+              <w:noProof/>
+              <w:sz w:val="22"/>
+              <w:szCs w:val="22"/>
+              <w:lang w:eastAsia="en-GB"/>
+            </w:rPr>
+          </w:pPr>
+          <w:hyperlink w:anchor="_Toc497823405" w:history="1">
+            <w:r>
+              <w:rPr>
+                <w:rStyle w:val="Hyperlink"/>
+                <w:noProof/>
+              </w:rPr>
+              <w:t>Menu Flowchart</w:t>
+            </w:r>
+            <w:r>
+              <w:rPr>
+                <w:noProof/>
+                <w:webHidden/>
+              </w:rPr>
+              <w:tab/>
+            </w:r>
+            <w:r>
+              <w:rPr>
+                <w:noProof/>
+                <w:webHidden/>
+              </w:rPr>
+              <w:fldChar w:fldCharType="begin"/>
+            </w:r>
+            <w:r>
+              <w:rPr>
+                <w:noProof/>
+                <w:webHidden/>
+              </w:rPr>
+              <w:instrText xml:space="preserve"> PAGEREF _Toc497823405 \h </w:instrText>
+            </w:r>
+            <w:r>
+              <w:rPr>
+                <w:noProof/>
+                <w:webHidden/>
+              </w:rPr>
+            </w:r>
+            <w:r>
+              <w:rPr>
+                <w:noProof/>
+                <w:webHidden/>
+              </w:rPr>
+              <w:fldChar w:fldCharType="separate"/>
+            </w:r>
+            <w:r>
+              <w:rPr>
+                <w:noProof/>
+                <w:webHidden/>
+              </w:rPr>
+              <w:t>10</w:t>
+            </w:r>
+            <w:r>
+              <w:rPr>
+                <w:noProof/>
+                <w:webHidden/>
+              </w:rPr>
+              <w:fldChar w:fldCharType="end"/>
+            </w:r>
+          </w:hyperlink>
+        </w:p>
+        <w:p>
+          <w:pPr>
+            <w:pStyle w:val="TOC3"/>
+            <w:tabs>
+              <w:tab w:val="right" w:leader="dot" w:pos="9016"/>
+            </w:tabs>
+            <w:rPr>
+              <w:noProof/>
+              <w:sz w:val="22"/>
+              <w:szCs w:val="22"/>
+              <w:lang w:eastAsia="en-GB"/>
+            </w:rPr>
+          </w:pPr>
+          <w:hyperlink w:anchor="_Toc497823406" w:history="1">
+            <w:r>
+              <w:rPr>
+                <w:rStyle w:val="Hyperlink"/>
+                <w:noProof/>
+              </w:rPr>
+              <w:t>Level Flowchart</w:t>
+            </w:r>
+            <w:r>
+              <w:rPr>
+                <w:noProof/>
+                <w:webHidden/>
+              </w:rPr>
+              <w:tab/>
+            </w:r>
+            <w:r>
+              <w:rPr>
+                <w:noProof/>
+                <w:webHidden/>
+              </w:rPr>
+              <w:fldChar w:fldCharType="begin"/>
+            </w:r>
+            <w:r>
+              <w:rPr>
+                <w:noProof/>
+                <w:webHidden/>
+              </w:rPr>
+              <w:instrText xml:space="preserve"> PAGEREF _Toc497823406 \h </w:instrText>
+            </w:r>
+            <w:r>
+              <w:rPr>
+                <w:noProof/>
+                <w:webHidden/>
+              </w:rPr>
+            </w:r>
+            <w:r>
+              <w:rPr>
+                <w:noProof/>
+                <w:webHidden/>
+              </w:rPr>
+              <w:fldChar w:fldCharType="separate"/>
+            </w:r>
+            <w:r>
+              <w:rPr>
+                <w:noProof/>
+                <w:webHidden/>
+              </w:rPr>
+              <w:t>11</w:t>
             </w:r>
             <w:r>
               <w:rPr>
@@ -2409,13 +2807,13 @@
               <w:lang w:eastAsia="en-GB"/>
             </w:rPr>
           </w:pPr>
-          <w:hyperlink w:anchor="_Toc496617950" w:history="1">
+          <w:hyperlink w:anchor="_Toc497823407" w:history="1">
             <w:r>
               <w:rPr>
                 <w:rStyle w:val="Hyperlink"/>
                 <w:noProof/>
               </w:rPr>
-              <w:t>UI Design</w:t>
+              <w:t>Flowboards</w:t>
             </w:r>
             <w:r>
               <w:rPr>
@@ -2436,7 +2834,7 @@
                 <w:noProof/>
                 <w:webHidden/>
               </w:rPr>
-              <w:instrText xml:space="preserve"> PAGEREF _Toc496617950 \h </w:instrText>
+              <w:instrText xml:space="preserve"> PAGEREF _Toc497823407 \h </w:instrText>
             </w:r>
             <w:r>
               <w:rPr>
@@ -2456,7 +2854,7 @@
                 <w:noProof/>
                 <w:webHidden/>
               </w:rPr>
-              <w:t>7</w:t>
+              <w:t>12</w:t>
             </w:r>
             <w:r>
               <w:rPr>
@@ -2480,13 +2878,13 @@
               <w:lang w:eastAsia="en-GB"/>
             </w:rPr>
           </w:pPr>
-          <w:hyperlink w:anchor="_Toc496617951" w:history="1">
+          <w:hyperlink w:anchor="_Toc497823408" w:history="1">
             <w:r>
               <w:rPr>
                 <w:rStyle w:val="Hyperlink"/>
                 <w:noProof/>
               </w:rPr>
-              <w:t>Level Design</w:t>
+              <w:t>UI Design</w:t>
             </w:r>
             <w:r>
               <w:rPr>
@@ -2507,7 +2905,7 @@
                 <w:noProof/>
                 <w:webHidden/>
               </w:rPr>
-              <w:instrText xml:space="preserve"> PAGEREF _Toc496617951 \h </w:instrText>
+              <w:instrText xml:space="preserve"> PAGEREF _Toc497823408 \h </w:instrText>
             </w:r>
             <w:r>
               <w:rPr>
@@ -2527,7 +2925,7 @@
                 <w:noProof/>
                 <w:webHidden/>
               </w:rPr>
-              <w:t>7</w:t>
+              <w:t>12</w:t>
             </w:r>
             <w:r>
               <w:rPr>
@@ -2551,13 +2949,13 @@
               <w:lang w:eastAsia="en-GB"/>
             </w:rPr>
           </w:pPr>
-          <w:hyperlink w:anchor="_Toc496617952" w:history="1">
+          <w:hyperlink w:anchor="_Toc497823409" w:history="1">
             <w:r>
               <w:rPr>
                 <w:rStyle w:val="Hyperlink"/>
                 <w:noProof/>
               </w:rPr>
-              <w:t>Robopill</w:t>
+              <w:t>Evolution &amp; Infection Ratio</w:t>
             </w:r>
             <w:r>
               <w:rPr>
@@ -2578,7 +2976,7 @@
                 <w:noProof/>
                 <w:webHidden/>
               </w:rPr>
-              <w:instrText xml:space="preserve"> PAGEREF _Toc496617952 \h </w:instrText>
+              <w:instrText xml:space="preserve"> PAGEREF _Toc497823409 \h </w:instrText>
             </w:r>
             <w:r>
               <w:rPr>
@@ -2598,7 +2996,78 @@
                 <w:noProof/>
                 <w:webHidden/>
               </w:rPr>
-              <w:t>8</w:t>
+              <w:t>13</w:t>
+            </w:r>
+            <w:r>
+              <w:rPr>
+                <w:noProof/>
+                <w:webHidden/>
+              </w:rPr>
+              <w:fldChar w:fldCharType="end"/>
+            </w:r>
+          </w:hyperlink>
+        </w:p>
+        <w:p>
+          <w:pPr>
+            <w:pStyle w:val="TOC1"/>
+            <w:tabs>
+              <w:tab w:val="right" w:leader="dot" w:pos="9016"/>
+            </w:tabs>
+            <w:rPr>
+              <w:noProof/>
+              <w:sz w:val="22"/>
+              <w:szCs w:val="22"/>
+              <w:lang w:eastAsia="en-GB"/>
+            </w:rPr>
+          </w:pPr>
+          <w:hyperlink w:anchor="_Toc497823410" w:history="1">
+            <w:r>
+              <w:rPr>
+                <w:rStyle w:val="Hyperlink"/>
+                <w:noProof/>
+              </w:rPr>
+              <w:t>Implementation</w:t>
+            </w:r>
+            <w:r>
+              <w:rPr>
+                <w:noProof/>
+                <w:webHidden/>
+              </w:rPr>
+              <w:tab/>
+            </w:r>
+            <w:r>
+              <w:rPr>
+                <w:noProof/>
+                <w:webHidden/>
+              </w:rPr>
+              <w:fldChar w:fldCharType="begin"/>
+            </w:r>
+            <w:r>
+              <w:rPr>
+                <w:noProof/>
+                <w:webHidden/>
+              </w:rPr>
+              <w:instrText xml:space="preserve"> PAGEREF _Toc497823410 \h </w:instrText>
+            </w:r>
+            <w:r>
+              <w:rPr>
+                <w:noProof/>
+                <w:webHidden/>
+              </w:rPr>
+            </w:r>
+            <w:r>
+              <w:rPr>
+                <w:noProof/>
+                <w:webHidden/>
+              </w:rPr>
+              <w:fldChar w:fldCharType="separate"/>
+            </w:r>
+            <w:r>
+              <w:rPr>
+                <w:noProof/>
+                <w:webHidden/>
+              </w:rPr>
+              <w:t>14</w:t>
             </w:r>
             <w:r>
               <w:rPr>
@@ -2622,13 +3091,13 @@
               <w:lang w:eastAsia="en-GB"/>
             </w:rPr>
           </w:pPr>
-          <w:hyperlink w:anchor="_Toc496617953" w:history="1">
+          <w:hyperlink w:anchor="_Toc497823411" w:history="1">
             <w:r>
               <w:rPr>
                 <w:rStyle w:val="Hyperlink"/>
                 <w:noProof/>
               </w:rPr>
-              <w:t>Enemies</w:t>
+              <w:t>Pseudocode</w:t>
             </w:r>
             <w:r>
               <w:rPr>
@@ -2649,7 +3118,7 @@
                 <w:noProof/>
                 <w:webHidden/>
               </w:rPr>
-              <w:instrText xml:space="preserve"> PAGEREF _Toc496617953 \h </w:instrText>
+              <w:instrText xml:space="preserve"> PAGEREF _Toc497823411 \h </w:instrText>
             </w:r>
             <w:r>
               <w:rPr>
@@ -2669,7 +3138,433 @@
                 <w:noProof/>
                 <w:webHidden/>
               </w:rPr>
-              <w:t>8</w:t>
+              <w:t>14</w:t>
+            </w:r>
+            <w:r>
+              <w:rPr>
+                <w:noProof/>
+                <w:webHidden/>
+              </w:rPr>
+              <w:fldChar w:fldCharType="end"/>
+            </w:r>
+          </w:hyperlink>
+        </w:p>
+        <w:p>
+          <w:pPr>
+            <w:pStyle w:val="TOC3"/>
+            <w:tabs>
+              <w:tab w:val="right" w:leader="dot" w:pos="9016"/>
+            </w:tabs>
+            <w:rPr>
+              <w:noProof/>
+              <w:sz w:val="22"/>
+              <w:szCs w:val="22"/>
+              <w:lang w:eastAsia="en-GB"/>
+            </w:rPr>
+          </w:pPr>
+          <w:hyperlink w:anchor="_Toc497823412" w:history="1">
+            <w:r>
+              <w:rPr>
+                <w:rStyle w:val="Hyperlink"/>
+                <w:noProof/>
+              </w:rPr>
+              <w:t>Damage Pseudocode</w:t>
+            </w:r>
+            <w:r>
+              <w:rPr>
+                <w:noProof/>
+                <w:webHidden/>
+              </w:rPr>
+              <w:tab/>
+            </w:r>
+            <w:r>
+              <w:rPr>
+                <w:noProof/>
+                <w:webHidden/>
+              </w:rPr>
+              <w:fldChar w:fldCharType="begin"/>
+            </w:r>
+            <w:r>
+              <w:rPr>
+                <w:noProof/>
+                <w:webHidden/>
+              </w:rPr>
+              <w:instrText xml:space="preserve"> PAGEREF _Toc497823412 \h </w:instrText>
+            </w:r>
+            <w:r>
+              <w:rPr>
+                <w:noProof/>
+                <w:webHidden/>
+              </w:rPr>
+            </w:r>
+            <w:r>
+              <w:rPr>
+                <w:noProof/>
+                <w:webHidden/>
+              </w:rPr>
+              <w:fldChar w:fldCharType="separate"/>
+            </w:r>
+            <w:r>
+              <w:rPr>
+                <w:noProof/>
+                <w:webHidden/>
+              </w:rPr>
+              <w:t>14</w:t>
+            </w:r>
+            <w:r>
+              <w:rPr>
+                <w:noProof/>
+                <w:webHidden/>
+              </w:rPr>
+              <w:fldChar w:fldCharType="end"/>
+            </w:r>
+          </w:hyperlink>
+        </w:p>
+        <w:p>
+          <w:pPr>
+            <w:pStyle w:val="TOC3"/>
+            <w:tabs>
+              <w:tab w:val="right" w:leader="dot" w:pos="9016"/>
+            </w:tabs>
+            <w:rPr>
+              <w:noProof/>
+              <w:sz w:val="22"/>
+              <w:szCs w:val="22"/>
+              <w:lang w:eastAsia="en-GB"/>
+            </w:rPr>
+          </w:pPr>
+          <w:hyperlink w:anchor="_Toc497823413" w:history="1">
+            <w:r>
+              <w:rPr>
+                <w:rStyle w:val="Hyperlink"/>
+                <w:noProof/>
+              </w:rPr>
+              <w:t>Points Pseudocode</w:t>
+            </w:r>
+            <w:r>
+              <w:rPr>
+                <w:noProof/>
+                <w:webHidden/>
+              </w:rPr>
+              <w:tab/>
+            </w:r>
+            <w:r>
+              <w:rPr>
+                <w:noProof/>
+                <w:webHidden/>
+              </w:rPr>
+              <w:fldChar w:fldCharType="begin"/>
+            </w:r>
+            <w:r>
+              <w:rPr>
+                <w:noProof/>
+                <w:webHidden/>
+              </w:rPr>
+              <w:instrText xml:space="preserve"> PAGEREF _Toc497823413 \h </w:instrText>
+            </w:r>
+            <w:r>
+              <w:rPr>
+                <w:noProof/>
+                <w:webHidden/>
+              </w:rPr>
+            </w:r>
+            <w:r>
+              <w:rPr>
+                <w:noProof/>
+                <w:webHidden/>
+              </w:rPr>
+              <w:fldChar w:fldCharType="separate"/>
+            </w:r>
+            <w:r>
+              <w:rPr>
+                <w:noProof/>
+                <w:webHidden/>
+              </w:rPr>
+              <w:t>14</w:t>
+            </w:r>
+            <w:r>
+              <w:rPr>
+                <w:noProof/>
+                <w:webHidden/>
+              </w:rPr>
+              <w:fldChar w:fldCharType="end"/>
+            </w:r>
+          </w:hyperlink>
+        </w:p>
+        <w:p>
+          <w:pPr>
+            <w:pStyle w:val="TOC3"/>
+            <w:tabs>
+              <w:tab w:val="right" w:leader="dot" w:pos="9016"/>
+            </w:tabs>
+            <w:rPr>
+              <w:noProof/>
+              <w:sz w:val="22"/>
+              <w:szCs w:val="22"/>
+              <w:lang w:eastAsia="en-GB"/>
+            </w:rPr>
+          </w:pPr>
+          <w:hyperlink w:anchor="_Toc497823414" w:history="1">
+            <w:r>
+              <w:rPr>
+                <w:rStyle w:val="Hyperlink"/>
+                <w:noProof/>
+              </w:rPr>
+              <w:t>Player Pseudocode</w:t>
+            </w:r>
+            <w:r>
+              <w:rPr>
+                <w:noProof/>
+                <w:webHidden/>
+              </w:rPr>
+              <w:tab/>
+            </w:r>
+            <w:r>
+              <w:rPr>
+                <w:noProof/>
+                <w:webHidden/>
+              </w:rPr>
+              <w:fldChar w:fldCharType="begin"/>
+            </w:r>
+            <w:r>
+              <w:rPr>
+                <w:noProof/>
+                <w:webHidden/>
+              </w:rPr>
+              <w:instrText xml:space="preserve"> PAGEREF _Toc497823414 \h </w:instrText>
+            </w:r>
+            <w:r>
+              <w:rPr>
+                <w:noProof/>
+                <w:webHidden/>
+              </w:rPr>
+            </w:r>
+            <w:r>
+              <w:rPr>
+                <w:noProof/>
+                <w:webHidden/>
+              </w:rPr>
+              <w:fldChar w:fldCharType="separate"/>
+            </w:r>
+            <w:r>
+              <w:rPr>
+                <w:noProof/>
+                <w:webHidden/>
+              </w:rPr>
+              <w:t>15</w:t>
+            </w:r>
+            <w:r>
+              <w:rPr>
+                <w:noProof/>
+                <w:webHidden/>
+              </w:rPr>
+              <w:fldChar w:fldCharType="end"/>
+            </w:r>
+          </w:hyperlink>
+        </w:p>
+        <w:p>
+          <w:pPr>
+            <w:pStyle w:val="TOC3"/>
+            <w:tabs>
+              <w:tab w:val="right" w:leader="dot" w:pos="9016"/>
+            </w:tabs>
+            <w:rPr>
+              <w:noProof/>
+              <w:sz w:val="22"/>
+              <w:szCs w:val="22"/>
+              <w:lang w:eastAsia="en-GB"/>
+            </w:rPr>
+          </w:pPr>
+          <w:hyperlink w:anchor="_Toc497823415" w:history="1">
+            <w:r>
+              <w:rPr>
+                <w:rStyle w:val="Hyperlink"/>
+                <w:noProof/>
+              </w:rPr>
+              <w:t>Enemy Pseudocode</w:t>
+            </w:r>
+            <w:r>
+              <w:rPr>
+                <w:noProof/>
+                <w:webHidden/>
+              </w:rPr>
+              <w:tab/>
+            </w:r>
+            <w:r>
+              <w:rPr>
+                <w:noProof/>
+                <w:webHidden/>
+              </w:rPr>
+              <w:fldChar w:fldCharType="begin"/>
+            </w:r>
+            <w:r>
+              <w:rPr>
+                <w:noProof/>
+                <w:webHidden/>
+              </w:rPr>
+              <w:instrText xml:space="preserve"> PAGEREF _Toc497823415 \h </w:instrText>
+            </w:r>
+            <w:r>
+              <w:rPr>
+                <w:noProof/>
+                <w:webHidden/>
+              </w:rPr>
+            </w:r>
+            <w:r>
+              <w:rPr>
+                <w:noProof/>
+                <w:webHidden/>
+              </w:rPr>
+              <w:fldChar w:fldCharType="separate"/>
+            </w:r>
+            <w:r>
+              <w:rPr>
+                <w:noProof/>
+                <w:webHidden/>
+              </w:rPr>
+              <w:t>15</w:t>
+            </w:r>
+            <w:r>
+              <w:rPr>
+                <w:noProof/>
+                <w:webHidden/>
+              </w:rPr>
+              <w:fldChar w:fldCharType="end"/>
+            </w:r>
+          </w:hyperlink>
+        </w:p>
+        <w:p>
+          <w:pPr>
+            <w:pStyle w:val="TOC3"/>
+            <w:tabs>
+              <w:tab w:val="right" w:leader="dot" w:pos="9016"/>
+            </w:tabs>
+            <w:rPr>
+              <w:noProof/>
+              <w:sz w:val="22"/>
+              <w:szCs w:val="22"/>
+              <w:lang w:eastAsia="en-GB"/>
+            </w:rPr>
+          </w:pPr>
+          <w:hyperlink w:anchor="_Toc497823416" w:history="1">
+            <w:r>
+              <w:rPr>
+                <w:rStyle w:val="Hyperlink"/>
+                <w:noProof/>
+              </w:rPr>
+              <w:t>Friendly Cells Pseudocode</w:t>
+            </w:r>
+            <w:r>
+              <w:rPr>
+                <w:noProof/>
+                <w:webHidden/>
+              </w:rPr>
+              <w:tab/>
+            </w:r>
+            <w:r>
+              <w:rPr>
+                <w:noProof/>
+                <w:webHidden/>
+              </w:rPr>
+              <w:fldChar w:fldCharType="begin"/>
+            </w:r>
+            <w:r>
+              <w:rPr>
+                <w:noProof/>
+                <w:webHidden/>
+              </w:rPr>
+              <w:instrText xml:space="preserve"> PAGEREF _Toc497823416 \h </w:instrText>
+            </w:r>
+            <w:r>
+              <w:rPr>
+                <w:noProof/>
+                <w:webHidden/>
+              </w:rPr>
+            </w:r>
+            <w:r>
+              <w:rPr>
+                <w:noProof/>
+                <w:webHidden/>
+              </w:rPr>
+              <w:fldChar w:fldCharType="separate"/>
+            </w:r>
+            <w:r>
+              <w:rPr>
+                <w:noProof/>
+                <w:webHidden/>
+              </w:rPr>
+              <w:t>16</w:t>
+            </w:r>
+            <w:r>
+              <w:rPr>
+                <w:noProof/>
+                <w:webHidden/>
+              </w:rPr>
+              <w:fldChar w:fldCharType="end"/>
+            </w:r>
+          </w:hyperlink>
+        </w:p>
+        <w:p>
+          <w:pPr>
+            <w:pStyle w:val="TOC3"/>
+            <w:tabs>
+              <w:tab w:val="right" w:leader="dot" w:pos="9016"/>
+            </w:tabs>
+            <w:rPr>
+              <w:noProof/>
+              <w:sz w:val="22"/>
+              <w:szCs w:val="22"/>
+              <w:lang w:eastAsia="en-GB"/>
+            </w:rPr>
+          </w:pPr>
+          <w:hyperlink w:anchor="_Toc497823417" w:history="1">
+            <w:r>
+              <w:rPr>
+                <w:rStyle w:val="Hyperlink"/>
+                <w:noProof/>
+              </w:rPr>
+              <w:t>Power-Ups/Weapons Pickups Pseudocode</w:t>
+            </w:r>
+            <w:r>
+              <w:rPr>
+                <w:noProof/>
+                <w:webHidden/>
+              </w:rPr>
+              <w:tab/>
+            </w:r>
+            <w:r>
+              <w:rPr>
+                <w:noProof/>
+                <w:webHidden/>
+              </w:rPr>
+              <w:fldChar w:fldCharType="begin"/>
+            </w:r>
+            <w:r>
+              <w:rPr>
+                <w:noProof/>
+                <w:webHidden/>
+              </w:rPr>
+              <w:instrText xml:space="preserve"> PAGEREF _Toc497823417 \h </w:instrText>
+            </w:r>
+            <w:r>
+              <w:rPr>
+                <w:noProof/>
+                <w:webHidden/>
+              </w:rPr>
+            </w:r>
+            <w:r>
+              <w:rPr>
+                <w:noProof/>
+                <w:webHidden/>
+              </w:rPr>
+              <w:fldChar w:fldCharType="separate"/>
+            </w:r>
+            <w:r>
+              <w:rPr>
+                <w:noProof/>
+                <w:webHidden/>
+              </w:rPr>
+              <w:t>16</w:t>
             </w:r>
             <w:r>
               <w:rPr>
@@ -2693,13 +3588,13 @@
               <w:lang w:eastAsia="en-GB"/>
             </w:rPr>
           </w:pPr>
-          <w:hyperlink w:anchor="_Toc496617954" w:history="1">
+          <w:hyperlink w:anchor="_Toc497823418" w:history="1">
             <w:r>
               <w:rPr>
                 <w:rStyle w:val="Hyperlink"/>
                 <w:noProof/>
               </w:rPr>
-              <w:t>Flowcharts</w:t>
+              <w:t>Use Case Diagrams</w:t>
             </w:r>
             <w:r>
               <w:rPr>
@@ -2720,7 +3615,7 @@
                 <w:noProof/>
                 <w:webHidden/>
               </w:rPr>
-              <w:instrText xml:space="preserve"> PAGEREF _Toc496617954 \h </w:instrText>
+              <w:instrText xml:space="preserve"> PAGEREF _Toc497823418 \h </w:instrText>
             </w:r>
             <w:r>
               <w:rPr>
@@ -2740,7 +3635,7 @@
                 <w:noProof/>
                 <w:webHidden/>
               </w:rPr>
-              <w:t>8</w:t>
+              <w:t>16</w:t>
             </w:r>
             <w:r>
               <w:rPr>
@@ -2764,13 +3659,13 @@
               <w:lang w:eastAsia="en-GB"/>
             </w:rPr>
           </w:pPr>
-          <w:hyperlink w:anchor="_Toc496617955" w:history="1">
+          <w:hyperlink w:anchor="_Toc497823419" w:history="1">
             <w:r>
               <w:rPr>
                 <w:rStyle w:val="Hyperlink"/>
                 <w:noProof/>
               </w:rPr>
-              <w:t>Flowboards</w:t>
+              <w:t>Use Case Descriptions</w:t>
             </w:r>
             <w:r>
               <w:rPr>
@@ -2791,7 +3686,7 @@
                 <w:noProof/>
                 <w:webHidden/>
               </w:rPr>
-              <w:instrText xml:space="preserve"> PAGEREF _Toc496617955 \h </w:instrText>
+              <w:instrText xml:space="preserve"> PAGEREF _Toc497823419 \h </w:instrText>
             </w:r>
             <w:r>
               <w:rPr>
@@ -2811,7 +3706,78 @@
                 <w:noProof/>
                 <w:webHidden/>
               </w:rPr>
-              <w:t>9</w:t>
+              <w:t>16</w:t>
+            </w:r>
+            <w:r>
+              <w:rPr>
+                <w:noProof/>
+                <w:webHidden/>
+              </w:rPr>
+              <w:fldChar w:fldCharType="end"/>
+            </w:r>
+          </w:hyperlink>
+        </w:p>
+        <w:p>
+          <w:pPr>
+            <w:pStyle w:val="TOC1"/>
+            <w:tabs>
+              <w:tab w:val="right" w:leader="dot" w:pos="9016"/>
+            </w:tabs>
+            <w:rPr>
+              <w:noProof/>
+              <w:sz w:val="22"/>
+              <w:szCs w:val="22"/>
+              <w:lang w:eastAsia="en-GB"/>
+            </w:rPr>
+          </w:pPr>
+          <w:hyperlink w:anchor="_Toc497823420" w:history="1">
+            <w:r>
+              <w:rPr>
+                <w:rStyle w:val="Hyperlink"/>
+                <w:noProof/>
+              </w:rPr>
+              <w:t>Test Plans</w:t>
+            </w:r>
+            <w:r>
+              <w:rPr>
+                <w:noProof/>
+                <w:webHidden/>
+              </w:rPr>
+              <w:tab/>
+            </w:r>
+            <w:r>
+              <w:rPr>
+                <w:noProof/>
+                <w:webHidden/>
+              </w:rPr>
+              <w:fldChar w:fldCharType="begin"/>
+            </w:r>
+            <w:r>
+              <w:rPr>
+                <w:noProof/>
+                <w:webHidden/>
+              </w:rPr>
+              <w:instrText xml:space="preserve"> PAGEREF _Toc497823420 \h </w:instrText>
+            </w:r>
+            <w:r>
+              <w:rPr>
+                <w:noProof/>
+                <w:webHidden/>
+              </w:rPr>
+            </w:r>
+            <w:r>
+              <w:rPr>
+                <w:noProof/>
+                <w:webHidden/>
+              </w:rPr>
+              <w:fldChar w:fldCharType="separate"/>
+            </w:r>
+            <w:r>
+              <w:rPr>
+                <w:noProof/>
+                <w:webHidden/>
+              </w:rPr>
+              <w:t>16</w:t>
             </w:r>
             <w:r>
               <w:rPr>
@@ -2835,13 +3801,13 @@
               <w:lang w:eastAsia="en-GB"/>
             </w:rPr>
           </w:pPr>
-          <w:hyperlink w:anchor="_Toc496617956" w:history="1">
+          <w:hyperlink w:anchor="_Toc497823421" w:history="1">
             <w:r>
               <w:rPr>
                 <w:rStyle w:val="Hyperlink"/>
                 <w:noProof/>
               </w:rPr>
-              <w:t>UI Design</w:t>
+              <w:t>Technical Testing</w:t>
             </w:r>
             <w:r>
               <w:rPr>
@@ -2862,7 +3828,7 @@
                 <w:noProof/>
                 <w:webHidden/>
               </w:rPr>
-              <w:instrText xml:space="preserve"> PAGEREF _Toc496617956 \h </w:instrText>
+              <w:instrText xml:space="preserve"> PAGEREF _Toc497823421 \h </w:instrText>
             </w:r>
             <w:r>
               <w:rPr>
@@ -2882,7 +3848,78 @@
                 <w:noProof/>
                 <w:webHidden/>
               </w:rPr>
-              <w:t>9</w:t>
+              <w:t>16</w:t>
+            </w:r>
+            <w:r>
+              <w:rPr>
+                <w:noProof/>
+                <w:webHidden/>
+              </w:rPr>
+              <w:fldChar w:fldCharType="end"/>
+            </w:r>
+          </w:hyperlink>
+        </w:p>
+        <w:p>
+          <w:pPr>
+            <w:pStyle w:val="TOC3"/>
+            <w:tabs>
+              <w:tab w:val="right" w:leader="dot" w:pos="9016"/>
+            </w:tabs>
+            <w:rPr>
+              <w:noProof/>
+              <w:sz w:val="22"/>
+              <w:szCs w:val="22"/>
+              <w:lang w:eastAsia="en-GB"/>
+            </w:rPr>
+          </w:pPr>
+          <w:hyperlink w:anchor="_Toc497823422" w:history="1">
+            <w:r>
+              <w:rPr>
+                <w:rStyle w:val="Hyperlink"/>
+                <w:noProof/>
+              </w:rPr>
+              <w:t>White Box Testing</w:t>
+            </w:r>
+            <w:r>
+              <w:rPr>
+                <w:noProof/>
+                <w:webHidden/>
+              </w:rPr>
+              <w:tab/>
+            </w:r>
+            <w:r>
+              <w:rPr>
+                <w:noProof/>
+                <w:webHidden/>
+              </w:rPr>
+              <w:fldChar w:fldCharType="begin"/>
+            </w:r>
+            <w:r>
+              <w:rPr>
+                <w:noProof/>
+                <w:webHidden/>
+              </w:rPr>
+              <w:instrText xml:space="preserve"> PAGEREF _Toc497823422 \h </w:instrText>
+            </w:r>
+            <w:r>
+              <w:rPr>
+                <w:noProof/>
+                <w:webHidden/>
+              </w:rPr>
+            </w:r>
+            <w:r>
+              <w:rPr>
+                <w:noProof/>
+                <w:webHidden/>
+              </w:rPr>
+              <w:fldChar w:fldCharType="separate"/>
+            </w:r>
+            <w:r>
+              <w:rPr>
+                <w:noProof/>
+                <w:webHidden/>
+              </w:rPr>
+              <w:t>17</w:t>
             </w:r>
             <w:r>
               <w:rPr>
@@ -2906,13 +3943,13 @@
               <w:lang w:eastAsia="en-GB"/>
             </w:rPr>
           </w:pPr>
-          <w:hyperlink w:anchor="_Toc496617957" w:history="1">
+          <w:hyperlink w:anchor="_Toc497823423" w:history="1">
             <w:r>
               <w:rPr>
                 <w:rStyle w:val="Hyperlink"/>
                 <w:noProof/>
               </w:rPr>
-              <w:t>Evolution &amp; Infection Ratio</w:t>
+              <w:t>User Testing</w:t>
             </w:r>
             <w:r>
               <w:rPr>
@@ -2933,7 +3970,7 @@
                 <w:noProof/>
                 <w:webHidden/>
               </w:rPr>
-              <w:instrText xml:space="preserve"> PAGEREF _Toc496617957 \h </w:instrText>
+              <w:instrText xml:space="preserve"> PAGEREF _Toc497823423 \h </w:instrText>
             </w:r>
             <w:r>
               <w:rPr>
@@ -2953,149 +3990,7 @@
                 <w:noProof/>
                 <w:webHidden/>
               </w:rPr>
-              <w:t>9</w:t>
-            </w:r>
-            <w:r>
-              <w:rPr>
-                <w:noProof/>
-                <w:webHidden/>
-              </w:rPr>
-              <w:fldChar w:fldCharType="end"/>
-            </w:r>
-          </w:hyperlink>
-        </w:p>
-        <w:p>
-          <w:pPr>
-            <w:pStyle w:val="TOC1"/>
-            <w:tabs>
-              <w:tab w:val="right" w:leader="dot" w:pos="9016"/>
-            </w:tabs>
-            <w:rPr>
-              <w:noProof/>
-              <w:sz w:val="22"/>
-              <w:szCs w:val="22"/>
-              <w:lang w:eastAsia="en-GB"/>
-            </w:rPr>
-          </w:pPr>
-          <w:hyperlink w:anchor="_Toc496617958" w:history="1">
-            <w:r>
-              <w:rPr>
-                <w:rStyle w:val="Hyperlink"/>
-                <w:noProof/>
-              </w:rPr>
-              <w:t>Implementation</w:t>
-            </w:r>
-            <w:r>
-              <w:rPr>
-                <w:noProof/>
-                <w:webHidden/>
-              </w:rPr>
-              <w:tab/>
-            </w:r>
-            <w:r>
-              <w:rPr>
-                <w:noProof/>
-                <w:webHidden/>
-              </w:rPr>
-              <w:fldChar w:fldCharType="begin"/>
-            </w:r>
-            <w:r>
-              <w:rPr>
-                <w:noProof/>
-                <w:webHidden/>
-              </w:rPr>
-              <w:instrText xml:space="preserve"> PAGEREF _Toc496617958 \h </w:instrText>
-            </w:r>
-            <w:r>
-              <w:rPr>
-                <w:noProof/>
-                <w:webHidden/>
-              </w:rPr>
-            </w:r>
-            <w:r>
-              <w:rPr>
-                <w:noProof/>
-                <w:webHidden/>
-              </w:rPr>
-              <w:fldChar w:fldCharType="separate"/>
-            </w:r>
-            <w:r>
-              <w:rPr>
-                <w:noProof/>
-                <w:webHidden/>
-              </w:rPr>
-              <w:t>10</w:t>
-            </w:r>
-            <w:r>
-              <w:rPr>
-                <w:noProof/>
-                <w:webHidden/>
-              </w:rPr>
-              <w:fldChar w:fldCharType="end"/>
-            </w:r>
-          </w:hyperlink>
-        </w:p>
-        <w:p>
-          <w:pPr>
-            <w:pStyle w:val="TOC2"/>
-            <w:tabs>
-              <w:tab w:val="right" w:leader="dot" w:pos="9016"/>
-            </w:tabs>
-            <w:rPr>
-              <w:noProof/>
-              <w:sz w:val="22"/>
-              <w:szCs w:val="22"/>
-              <w:lang w:eastAsia="en-GB"/>
-            </w:rPr>
-          </w:pPr>
-          <w:hyperlink w:anchor="_Toc496617959" w:history="1">
-            <w:r>
-              <w:rPr>
-                <w:rStyle w:val="Hyperlink"/>
-                <w:noProof/>
-              </w:rPr>
-              <w:t>Pseudocode</w:t>
-            </w:r>
-            <w:r>
-              <w:rPr>
-                <w:noProof/>
-                <w:webHidden/>
-              </w:rPr>
-              <w:tab/>
-            </w:r>
-            <w:r>
-              <w:rPr>
-                <w:noProof/>
-                <w:webHidden/>
-              </w:rPr>
-              <w:fldChar w:fldCharType="begin"/>
-            </w:r>
-            <w:r>
-              <w:rPr>
-                <w:noProof/>
-                <w:webHidden/>
-              </w:rPr>
-              <w:instrText xml:space="preserve"> PAGEREF _Toc496617959 \h </w:instrText>
-            </w:r>
-            <w:r>
-              <w:rPr>
-                <w:noProof/>
-                <w:webHidden/>
-              </w:rPr>
-            </w:r>
-            <w:r>
-              <w:rPr>
-                <w:noProof/>
-                <w:webHidden/>
-              </w:rPr>
-              <w:fldChar w:fldCharType="separate"/>
-            </w:r>
-            <w:r>
-              <w:rPr>
-                <w:noProof/>
-                <w:webHidden/>
-              </w:rPr>
-              <w:t>10</w:t>
+              <w:t>17</w:t>
             </w:r>
             <w:r>
               <w:rPr>
@@ -3119,13 +4014,13 @@
               <w:lang w:eastAsia="en-GB"/>
             </w:rPr>
           </w:pPr>
-          <w:hyperlink w:anchor="_Toc496617960" w:history="1">
+          <w:hyperlink w:anchor="_Toc497823424" w:history="1">
             <w:r>
               <w:rPr>
                 <w:rStyle w:val="Hyperlink"/>
                 <w:noProof/>
               </w:rPr>
-              <w:t>Damage Pseudocode</w:t>
+              <w:t>Black Box Testing</w:t>
             </w:r>
             <w:r>
               <w:rPr>
@@ -3146,7 +4041,7 @@
                 <w:noProof/>
                 <w:webHidden/>
               </w:rPr>
-              <w:instrText xml:space="preserve"> PAGEREF _Toc496617960 \h </w:instrText>
+              <w:instrText xml:space="preserve"> PAGEREF _Toc497823424 \h </w:instrText>
             </w:r>
             <w:r>
               <w:rPr>
@@ -3166,859 +4061,7 @@
                 <w:noProof/>
                 <w:webHidden/>
               </w:rPr>
-              <w:t>10</w:t>
-            </w:r>
-            <w:r>
-              <w:rPr>
-                <w:noProof/>
-                <w:webHidden/>
-              </w:rPr>
-              <w:fldChar w:fldCharType="end"/>
-            </w:r>
-          </w:hyperlink>
-        </w:p>
-        <w:p>
-          <w:pPr>
-            <w:pStyle w:val="TOC3"/>
-            <w:tabs>
-              <w:tab w:val="right" w:leader="dot" w:pos="9016"/>
-            </w:tabs>
-            <w:rPr>
-              <w:noProof/>
-              <w:sz w:val="22"/>
-              <w:szCs w:val="22"/>
-              <w:lang w:eastAsia="en-GB"/>
-            </w:rPr>
-          </w:pPr>
-          <w:hyperlink w:anchor="_Toc496617961" w:history="1">
-            <w:r>
-              <w:rPr>
-                <w:rStyle w:val="Hyperlink"/>
-                <w:noProof/>
-              </w:rPr>
-              <w:t>Points Pseudocode</w:t>
-            </w:r>
-            <w:r>
-              <w:rPr>
-                <w:noProof/>
-                <w:webHidden/>
-              </w:rPr>
-              <w:tab/>
-            </w:r>
-            <w:r>
-              <w:rPr>
-                <w:noProof/>
-                <w:webHidden/>
-              </w:rPr>
-              <w:fldChar w:fldCharType="begin"/>
-            </w:r>
-            <w:r>
-              <w:rPr>
-                <w:noProof/>
-                <w:webHidden/>
-              </w:rPr>
-              <w:instrText xml:space="preserve"> PAGEREF _Toc496617961 \h </w:instrText>
-            </w:r>
-            <w:r>
-              <w:rPr>
-                <w:noProof/>
-                <w:webHidden/>
-              </w:rPr>
-            </w:r>
-            <w:r>
-              <w:rPr>
-                <w:noProof/>
-                <w:webHidden/>
-              </w:rPr>
-              <w:fldChar w:fldCharType="separate"/>
-            </w:r>
-            <w:r>
-              <w:rPr>
-                <w:noProof/>
-                <w:webHidden/>
-              </w:rPr>
-              <w:t>10</w:t>
-            </w:r>
-            <w:r>
-              <w:rPr>
-                <w:noProof/>
-                <w:webHidden/>
-              </w:rPr>
-              <w:fldChar w:fldCharType="end"/>
-            </w:r>
-          </w:hyperlink>
-        </w:p>
-        <w:p>
-          <w:pPr>
-            <w:pStyle w:val="TOC3"/>
-            <w:tabs>
-              <w:tab w:val="right" w:leader="dot" w:pos="9016"/>
-            </w:tabs>
-            <w:rPr>
-              <w:noProof/>
-              <w:sz w:val="22"/>
-              <w:szCs w:val="22"/>
-              <w:lang w:eastAsia="en-GB"/>
-            </w:rPr>
-          </w:pPr>
-          <w:hyperlink w:anchor="_Toc496617962" w:history="1">
-            <w:r>
-              <w:rPr>
-                <w:rStyle w:val="Hyperlink"/>
-                <w:noProof/>
-              </w:rPr>
-              <w:t>Player Pseudocode</w:t>
-            </w:r>
-            <w:r>
-              <w:rPr>
-                <w:noProof/>
-                <w:webHidden/>
-              </w:rPr>
-              <w:tab/>
-            </w:r>
-            <w:r>
-              <w:rPr>
-                <w:noProof/>
-                <w:webHidden/>
-              </w:rPr>
-              <w:fldChar w:fldCharType="begin"/>
-            </w:r>
-            <w:r>
-              <w:rPr>
-                <w:noProof/>
-                <w:webHidden/>
-              </w:rPr>
-              <w:instrText xml:space="preserve"> PAGEREF _Toc496617962 \h </w:instrText>
-            </w:r>
-            <w:r>
-              <w:rPr>
-                <w:noProof/>
-                <w:webHidden/>
-              </w:rPr>
-            </w:r>
-            <w:r>
-              <w:rPr>
-                <w:noProof/>
-                <w:webHidden/>
-              </w:rPr>
-              <w:fldChar w:fldCharType="separate"/>
-            </w:r>
-            <w:r>
-              <w:rPr>
-                <w:noProof/>
-                <w:webHidden/>
-              </w:rPr>
-              <w:t>11</w:t>
-            </w:r>
-            <w:r>
-              <w:rPr>
-                <w:noProof/>
-                <w:webHidden/>
-              </w:rPr>
-              <w:fldChar w:fldCharType="end"/>
-            </w:r>
-          </w:hyperlink>
-        </w:p>
-        <w:p>
-          <w:pPr>
-            <w:pStyle w:val="TOC3"/>
-            <w:tabs>
-              <w:tab w:val="right" w:leader="dot" w:pos="9016"/>
-            </w:tabs>
-            <w:rPr>
-              <w:noProof/>
-              <w:sz w:val="22"/>
-              <w:szCs w:val="22"/>
-              <w:lang w:eastAsia="en-GB"/>
-            </w:rPr>
-          </w:pPr>
-          <w:hyperlink w:anchor="_Toc496617963" w:history="1">
-            <w:r>
-              <w:rPr>
-                <w:rStyle w:val="Hyperlink"/>
-                <w:noProof/>
-              </w:rPr>
-              <w:t>Enemy Pseudocode</w:t>
-            </w:r>
-            <w:r>
-              <w:rPr>
-                <w:noProof/>
-                <w:webHidden/>
-              </w:rPr>
-              <w:tab/>
-            </w:r>
-            <w:r>
-              <w:rPr>
-                <w:noProof/>
-                <w:webHidden/>
-              </w:rPr>
-              <w:fldChar w:fldCharType="begin"/>
-            </w:r>
-            <w:r>
-              <w:rPr>
-                <w:noProof/>
-                <w:webHidden/>
-              </w:rPr>
-              <w:instrText xml:space="preserve"> PAGEREF _Toc496617963 \h </w:instrText>
-            </w:r>
-            <w:r>
-              <w:rPr>
-                <w:noProof/>
-                <w:webHidden/>
-              </w:rPr>
-            </w:r>
-            <w:r>
-              <w:rPr>
-                <w:noProof/>
-                <w:webHidden/>
-              </w:rPr>
-              <w:fldChar w:fldCharType="separate"/>
-            </w:r>
-            <w:r>
-              <w:rPr>
-                <w:noProof/>
-                <w:webHidden/>
-              </w:rPr>
-              <w:t>11</w:t>
-            </w:r>
-            <w:r>
-              <w:rPr>
-                <w:noProof/>
-                <w:webHidden/>
-              </w:rPr>
-              <w:fldChar w:fldCharType="end"/>
-            </w:r>
-          </w:hyperlink>
-        </w:p>
-        <w:p>
-          <w:pPr>
-            <w:pStyle w:val="TOC3"/>
-            <w:tabs>
-              <w:tab w:val="right" w:leader="dot" w:pos="9016"/>
-            </w:tabs>
-            <w:rPr>
-              <w:noProof/>
-              <w:sz w:val="22"/>
-              <w:szCs w:val="22"/>
-              <w:lang w:eastAsia="en-GB"/>
-            </w:rPr>
-          </w:pPr>
-          <w:hyperlink w:anchor="_Toc496617964" w:history="1">
-            <w:r>
-              <w:rPr>
-                <w:rStyle w:val="Hyperlink"/>
-                <w:noProof/>
-              </w:rPr>
-              <w:t>Friendly Cells Pseudocode</w:t>
-            </w:r>
-            <w:r>
-              <w:rPr>
-                <w:noProof/>
-                <w:webHidden/>
-              </w:rPr>
-              <w:tab/>
-            </w:r>
-            <w:r>
-              <w:rPr>
-                <w:noProof/>
-                <w:webHidden/>
-              </w:rPr>
-              <w:fldChar w:fldCharType="begin"/>
-            </w:r>
-            <w:r>
-              <w:rPr>
-                <w:noProof/>
-                <w:webHidden/>
-              </w:rPr>
-              <w:instrText xml:space="preserve"> PAGEREF _Toc496617964 \h </w:instrText>
-            </w:r>
-            <w:r>
-              <w:rPr>
-                <w:noProof/>
-                <w:webHidden/>
-              </w:rPr>
-            </w:r>
-            <w:r>
-              <w:rPr>
-                <w:noProof/>
-                <w:webHidden/>
-              </w:rPr>
-              <w:fldChar w:fldCharType="separate"/>
-            </w:r>
-            <w:r>
-              <w:rPr>
-                <w:noProof/>
-                <w:webHidden/>
-              </w:rPr>
-              <w:t>12</w:t>
-            </w:r>
-            <w:r>
-              <w:rPr>
-                <w:noProof/>
-                <w:webHidden/>
-              </w:rPr>
-              <w:fldChar w:fldCharType="end"/>
-            </w:r>
-          </w:hyperlink>
-        </w:p>
-        <w:p>
-          <w:pPr>
-            <w:pStyle w:val="TOC3"/>
-            <w:tabs>
-              <w:tab w:val="right" w:leader="dot" w:pos="9016"/>
-            </w:tabs>
-            <w:rPr>
-              <w:noProof/>
-              <w:sz w:val="22"/>
-              <w:szCs w:val="22"/>
-              <w:lang w:eastAsia="en-GB"/>
-            </w:rPr>
-          </w:pPr>
-          <w:hyperlink w:anchor="_Toc496617965" w:history="1">
-            <w:r>
-              <w:rPr>
-                <w:rStyle w:val="Hyperlink"/>
-                <w:noProof/>
-              </w:rPr>
-              <w:t>Power-Ups/Weapons Pickups Pseudocode</w:t>
-            </w:r>
-            <w:r>
-              <w:rPr>
-                <w:noProof/>
-                <w:webHidden/>
-              </w:rPr>
-              <w:tab/>
-            </w:r>
-            <w:r>
-              <w:rPr>
-                <w:noProof/>
-                <w:webHidden/>
-              </w:rPr>
-              <w:fldChar w:fldCharType="begin"/>
-            </w:r>
-            <w:r>
-              <w:rPr>
-                <w:noProof/>
-                <w:webHidden/>
-              </w:rPr>
-              <w:instrText xml:space="preserve"> PAGEREF _Toc496617965 \h </w:instrText>
-            </w:r>
-            <w:r>
-              <w:rPr>
-                <w:noProof/>
-                <w:webHidden/>
-              </w:rPr>
-            </w:r>
-            <w:r>
-              <w:rPr>
-                <w:noProof/>
-                <w:webHidden/>
-              </w:rPr>
-              <w:fldChar w:fldCharType="separate"/>
-            </w:r>
-            <w:r>
-              <w:rPr>
-                <w:noProof/>
-                <w:webHidden/>
-              </w:rPr>
-              <w:t>12</w:t>
-            </w:r>
-            <w:r>
-              <w:rPr>
-                <w:noProof/>
-                <w:webHidden/>
-              </w:rPr>
-              <w:fldChar w:fldCharType="end"/>
-            </w:r>
-          </w:hyperlink>
-        </w:p>
-        <w:p>
-          <w:pPr>
-            <w:pStyle w:val="TOC2"/>
-            <w:tabs>
-              <w:tab w:val="right" w:leader="dot" w:pos="9016"/>
-            </w:tabs>
-            <w:rPr>
-              <w:noProof/>
-              <w:sz w:val="22"/>
-              <w:szCs w:val="22"/>
-              <w:lang w:eastAsia="en-GB"/>
-            </w:rPr>
-          </w:pPr>
-          <w:hyperlink w:anchor="_Toc496617966" w:history="1">
-            <w:r>
-              <w:rPr>
-                <w:rStyle w:val="Hyperlink"/>
-                <w:noProof/>
-              </w:rPr>
-              <w:t>Use Case Diagrams</w:t>
-            </w:r>
-            <w:r>
-              <w:rPr>
-                <w:noProof/>
-                <w:webHidden/>
-              </w:rPr>
-              <w:tab/>
-            </w:r>
-            <w:r>
-              <w:rPr>
-                <w:noProof/>
-                <w:webHidden/>
-              </w:rPr>
-              <w:fldChar w:fldCharType="begin"/>
-            </w:r>
-            <w:r>
-              <w:rPr>
-                <w:noProof/>
-                <w:webHidden/>
-              </w:rPr>
-              <w:instrText xml:space="preserve"> PAGEREF _Toc496617966 \h </w:instrText>
-            </w:r>
-            <w:r>
-              <w:rPr>
-                <w:noProof/>
-                <w:webHidden/>
-              </w:rPr>
-            </w:r>
-            <w:r>
-              <w:rPr>
-                <w:noProof/>
-                <w:webHidden/>
-              </w:rPr>
-              <w:fldChar w:fldCharType="separate"/>
-            </w:r>
-            <w:r>
-              <w:rPr>
-                <w:noProof/>
-                <w:webHidden/>
-              </w:rPr>
-              <w:t>13</w:t>
-            </w:r>
-            <w:r>
-              <w:rPr>
-                <w:noProof/>
-                <w:webHidden/>
-              </w:rPr>
-              <w:fldChar w:fldCharType="end"/>
-            </w:r>
-          </w:hyperlink>
-        </w:p>
-        <w:p>
-          <w:pPr>
-            <w:pStyle w:val="TOC2"/>
-            <w:tabs>
-              <w:tab w:val="right" w:leader="dot" w:pos="9016"/>
-            </w:tabs>
-            <w:rPr>
-              <w:noProof/>
-              <w:sz w:val="22"/>
-              <w:szCs w:val="22"/>
-              <w:lang w:eastAsia="en-GB"/>
-            </w:rPr>
-          </w:pPr>
-          <w:hyperlink w:anchor="_Toc496617967" w:history="1">
-            <w:r>
-              <w:rPr>
-                <w:rStyle w:val="Hyperlink"/>
-                <w:noProof/>
-              </w:rPr>
-              <w:t>Use Case Descriptions</w:t>
-            </w:r>
-            <w:r>
-              <w:rPr>
-                <w:noProof/>
-                <w:webHidden/>
-              </w:rPr>
-              <w:tab/>
-            </w:r>
-            <w:r>
-              <w:rPr>
-                <w:noProof/>
-                <w:webHidden/>
-              </w:rPr>
-              <w:fldChar w:fldCharType="begin"/>
-            </w:r>
-            <w:r>
-              <w:rPr>
-                <w:noProof/>
-                <w:webHidden/>
-              </w:rPr>
-              <w:instrText xml:space="preserve"> PAGEREF _Toc496617967 \h </w:instrText>
-            </w:r>
-            <w:r>
-              <w:rPr>
-                <w:noProof/>
-                <w:webHidden/>
-              </w:rPr>
-            </w:r>
-            <w:r>
-              <w:rPr>
-                <w:noProof/>
-                <w:webHidden/>
-              </w:rPr>
-              <w:fldChar w:fldCharType="separate"/>
-            </w:r>
-            <w:r>
-              <w:rPr>
-                <w:noProof/>
-                <w:webHidden/>
-              </w:rPr>
-              <w:t>13</w:t>
-            </w:r>
-            <w:r>
-              <w:rPr>
-                <w:noProof/>
-                <w:webHidden/>
-              </w:rPr>
-              <w:fldChar w:fldCharType="end"/>
-            </w:r>
-          </w:hyperlink>
-        </w:p>
-        <w:p>
-          <w:pPr>
-            <w:pStyle w:val="TOC1"/>
-            <w:tabs>
-              <w:tab w:val="right" w:leader="dot" w:pos="9016"/>
-            </w:tabs>
-            <w:rPr>
-              <w:noProof/>
-              <w:sz w:val="22"/>
-              <w:szCs w:val="22"/>
-              <w:lang w:eastAsia="en-GB"/>
-            </w:rPr>
-          </w:pPr>
-          <w:hyperlink w:anchor="_Toc496617968" w:history="1">
-            <w:r>
-              <w:rPr>
-                <w:rStyle w:val="Hyperlink"/>
-                <w:noProof/>
-              </w:rPr>
-              <w:t>Test Plans</w:t>
-            </w:r>
-            <w:r>
-              <w:rPr>
-                <w:noProof/>
-                <w:webHidden/>
-              </w:rPr>
-              <w:tab/>
-            </w:r>
-            <w:r>
-              <w:rPr>
-                <w:noProof/>
-                <w:webHidden/>
-              </w:rPr>
-              <w:fldChar w:fldCharType="begin"/>
-            </w:r>
-            <w:r>
-              <w:rPr>
-                <w:noProof/>
-                <w:webHidden/>
-              </w:rPr>
-              <w:instrText xml:space="preserve"> PAGEREF _Toc496617968 \h </w:instrText>
-            </w:r>
-            <w:r>
-              <w:rPr>
-                <w:noProof/>
-                <w:webHidden/>
-              </w:rPr>
-            </w:r>
-            <w:r>
-              <w:rPr>
-                <w:noProof/>
-                <w:webHidden/>
-              </w:rPr>
-              <w:fldChar w:fldCharType="separate"/>
-            </w:r>
-            <w:r>
-              <w:rPr>
-                <w:noProof/>
-                <w:webHidden/>
-              </w:rPr>
-              <w:t>13</w:t>
-            </w:r>
-            <w:r>
-              <w:rPr>
-                <w:noProof/>
-                <w:webHidden/>
-              </w:rPr>
-              <w:fldChar w:fldCharType="end"/>
-            </w:r>
-          </w:hyperlink>
-        </w:p>
-        <w:p>
-          <w:pPr>
-            <w:pStyle w:val="TOC2"/>
-            <w:tabs>
-              <w:tab w:val="right" w:leader="dot" w:pos="9016"/>
-            </w:tabs>
-            <w:rPr>
-              <w:noProof/>
-              <w:sz w:val="22"/>
-              <w:szCs w:val="22"/>
-              <w:lang w:eastAsia="en-GB"/>
-            </w:rPr>
-          </w:pPr>
-          <w:hyperlink w:anchor="_Toc496617969" w:history="1">
-            <w:r>
-              <w:rPr>
-                <w:rStyle w:val="Hyperlink"/>
-                <w:noProof/>
-              </w:rPr>
-              <w:t>Technical Testing</w:t>
-            </w:r>
-            <w:r>
-              <w:rPr>
-                <w:noProof/>
-                <w:webHidden/>
-              </w:rPr>
-              <w:tab/>
-            </w:r>
-            <w:r>
-              <w:rPr>
-                <w:noProof/>
-                <w:webHidden/>
-              </w:rPr>
-              <w:fldChar w:fldCharType="begin"/>
-            </w:r>
-            <w:r>
-              <w:rPr>
-                <w:noProof/>
-                <w:webHidden/>
-              </w:rPr>
-              <w:instrText xml:space="preserve"> PAGEREF _Toc496617969 \h </w:instrText>
-            </w:r>
-            <w:r>
-              <w:rPr>
-                <w:noProof/>
-                <w:webHidden/>
-              </w:rPr>
-            </w:r>
-            <w:r>
-              <w:rPr>
-                <w:noProof/>
-                <w:webHidden/>
-              </w:rPr>
-              <w:fldChar w:fldCharType="separate"/>
-            </w:r>
-            <w:r>
-              <w:rPr>
-                <w:noProof/>
-                <w:webHidden/>
-              </w:rPr>
-              <w:t>13</w:t>
-            </w:r>
-            <w:r>
-              <w:rPr>
-                <w:noProof/>
-                <w:webHidden/>
-              </w:rPr>
-              <w:fldChar w:fldCharType="end"/>
-            </w:r>
-          </w:hyperlink>
-        </w:p>
-        <w:p>
-          <w:pPr>
-            <w:pStyle w:val="TOC3"/>
-            <w:tabs>
-              <w:tab w:val="right" w:leader="dot" w:pos="9016"/>
-            </w:tabs>
-            <w:rPr>
-              <w:noProof/>
-              <w:sz w:val="22"/>
-              <w:szCs w:val="22"/>
-              <w:lang w:eastAsia="en-GB"/>
-            </w:rPr>
-          </w:pPr>
-          <w:hyperlink w:anchor="_Toc496617970" w:history="1">
-            <w:r>
-              <w:rPr>
-                <w:rStyle w:val="Hyperlink"/>
-                <w:noProof/>
-              </w:rPr>
-              <w:t>White Box Testing</w:t>
-            </w:r>
-            <w:r>
-              <w:rPr>
-                <w:noProof/>
-                <w:webHidden/>
-              </w:rPr>
-              <w:tab/>
-            </w:r>
-            <w:r>
-              <w:rPr>
-                <w:noProof/>
-                <w:webHidden/>
-              </w:rPr>
-              <w:fldChar w:fldCharType="begin"/>
-            </w:r>
-            <w:r>
-              <w:rPr>
-                <w:noProof/>
-                <w:webHidden/>
-              </w:rPr>
-              <w:instrText xml:space="preserve"> PAGEREF _Toc496617970 \h </w:instrText>
-            </w:r>
-            <w:r>
-              <w:rPr>
-                <w:noProof/>
-                <w:webHidden/>
-              </w:rPr>
-            </w:r>
-            <w:r>
-              <w:rPr>
-                <w:noProof/>
-                <w:webHidden/>
-              </w:rPr>
-              <w:fldChar w:fldCharType="separate"/>
-            </w:r>
-            <w:r>
-              <w:rPr>
-                <w:noProof/>
-                <w:webHidden/>
-              </w:rPr>
-              <w:t>13</w:t>
-            </w:r>
-            <w:r>
-              <w:rPr>
-                <w:noProof/>
-                <w:webHidden/>
-              </w:rPr>
-              <w:fldChar w:fldCharType="end"/>
-            </w:r>
-          </w:hyperlink>
-        </w:p>
-        <w:p>
-          <w:pPr>
-            <w:pStyle w:val="TOC2"/>
-            <w:tabs>
-              <w:tab w:val="right" w:leader="dot" w:pos="9016"/>
-            </w:tabs>
-            <w:rPr>
-              <w:noProof/>
-              <w:sz w:val="22"/>
-              <w:szCs w:val="22"/>
-              <w:lang w:eastAsia="en-GB"/>
-            </w:rPr>
-          </w:pPr>
-          <w:hyperlink w:anchor="_Toc496617971" w:history="1">
-            <w:r>
-              <w:rPr>
-                <w:rStyle w:val="Hyperlink"/>
-                <w:noProof/>
-              </w:rPr>
-              <w:t>User Testing</w:t>
-            </w:r>
-            <w:r>
-              <w:rPr>
-                <w:noProof/>
-                <w:webHidden/>
-              </w:rPr>
-              <w:tab/>
-            </w:r>
-            <w:r>
-              <w:rPr>
-                <w:noProof/>
-                <w:webHidden/>
-              </w:rPr>
-              <w:fldChar w:fldCharType="begin"/>
-            </w:r>
-            <w:r>
-              <w:rPr>
-                <w:noProof/>
-                <w:webHidden/>
-              </w:rPr>
-              <w:instrText xml:space="preserve"> PAGEREF _Toc496617971 \h </w:instrText>
-            </w:r>
-            <w:r>
-              <w:rPr>
-                <w:noProof/>
-                <w:webHidden/>
-              </w:rPr>
-            </w:r>
-            <w:r>
-              <w:rPr>
-                <w:noProof/>
-                <w:webHidden/>
-              </w:rPr>
-              <w:fldChar w:fldCharType="separate"/>
-            </w:r>
-            <w:r>
-              <w:rPr>
-                <w:noProof/>
-                <w:webHidden/>
-              </w:rPr>
-              <w:t>13</w:t>
-            </w:r>
-            <w:r>
-              <w:rPr>
-                <w:noProof/>
-                <w:webHidden/>
-              </w:rPr>
-              <w:fldChar w:fldCharType="end"/>
-            </w:r>
-          </w:hyperlink>
-        </w:p>
-        <w:p>
-          <w:pPr>
-            <w:pStyle w:val="TOC3"/>
-            <w:tabs>
-              <w:tab w:val="right" w:leader="dot" w:pos="9016"/>
-            </w:tabs>
-            <w:rPr>
-              <w:noProof/>
-              <w:sz w:val="22"/>
-              <w:szCs w:val="22"/>
-              <w:lang w:eastAsia="en-GB"/>
-            </w:rPr>
-          </w:pPr>
-          <w:hyperlink w:anchor="_Toc496617972" w:history="1">
-            <w:r>
-              <w:rPr>
-                <w:rStyle w:val="Hyperlink"/>
-                <w:noProof/>
-              </w:rPr>
-              <w:t>Black Box Testing</w:t>
-            </w:r>
-            <w:r>
-              <w:rPr>
-                <w:noProof/>
-                <w:webHidden/>
-              </w:rPr>
-              <w:tab/>
-            </w:r>
-            <w:r>
-              <w:rPr>
-                <w:noProof/>
-                <w:webHidden/>
-              </w:rPr>
-              <w:fldChar w:fldCharType="begin"/>
-            </w:r>
-            <w:r>
-              <w:rPr>
-                <w:noProof/>
-                <w:webHidden/>
-              </w:rPr>
-              <w:instrText xml:space="preserve"> PAGEREF _Toc496617972 \h </w:instrText>
-            </w:r>
-            <w:r>
-              <w:rPr>
-                <w:noProof/>
-                <w:webHidden/>
-              </w:rPr>
-            </w:r>
-            <w:r>
-              <w:rPr>
-                <w:noProof/>
-                <w:webHidden/>
-              </w:rPr>
-              <w:fldChar w:fldCharType="separate"/>
-            </w:r>
-            <w:r>
-              <w:rPr>
-                <w:noProof/>
-                <w:webHidden/>
-              </w:rPr>
-              <w:t>13</w:t>
+              <w:t>17</w:t>
             </w:r>
             <w:r>
               <w:rPr>
@@ -4045,7 +4088,7 @@
       <w:pPr>
         <w:pStyle w:val="Heading1"/>
       </w:pPr>
-      <w:bookmarkStart w:id="0" w:name="_Toc496617930"/>
+      <w:bookmarkStart w:id="0" w:name="_Toc497823381"/>
       <w:r>
         <w:t>Game O</w:t>
       </w:r>
@@ -4058,7 +4101,7 @@
       <w:pPr>
         <w:pStyle w:val="Heading2"/>
       </w:pPr>
-      <w:bookmarkStart w:id="1" w:name="_Toc496617931"/>
+      <w:bookmarkStart w:id="1" w:name="_Toc497823382"/>
       <w:r>
         <w:t>Game P</w:t>
       </w:r>
@@ -4068,43 +4111,99 @@
       <w:bookmarkEnd w:id="1"/>
     </w:p>
     <w:p>
-      <w:r>
-        <w:t>Title: Micro Mayhem</w:t>
-      </w:r>
-    </w:p>
-    <w:p>
-      <w:r>
-        <w:t>Platform: PC – Windows</w:t>
+      <w:pPr>
+        <w:pStyle w:val="Heading3"/>
+      </w:pPr>
+      <w:r>
+        <w:t>Title</w:t>
+      </w:r>
+    </w:p>
+    <w:p>
+      <w:r>
+        <w:t>Micro Mayhem</w:t>
+      </w:r>
+    </w:p>
+    <w:p>
+      <w:pPr>
+        <w:pStyle w:val="Heading3"/>
+      </w:pPr>
+      <w:r>
+        <w:t>Platform</w:t>
+      </w:r>
+      <w:r>
+        <w:t xml:space="preserve"> </w:t>
+      </w:r>
+    </w:p>
+    <w:p>
+      <w:r>
+        <w:t>PC – Windows</w:t>
       </w:r>
       <w:r>
         <w:t>.</w:t>
       </w:r>
     </w:p>
     <w:p>
-      <w:r>
-        <w:t>Genre: Twin Stick Shooter</w:t>
+      <w:pPr>
+        <w:pStyle w:val="Heading3"/>
+      </w:pPr>
+      <w:r>
+        <w:t>Genre</w:t>
+      </w:r>
+      <w:r>
+        <w:t xml:space="preserve"> </w:t>
+      </w:r>
+    </w:p>
+    <w:p>
+      <w:r>
+        <w:t>Twin Stick Shooter</w:t>
       </w:r>
       <w:r>
         <w:t>.</w:t>
       </w:r>
     </w:p>
     <w:p>
-      <w:r>
-        <w:t>Theme/Setting: Inside the body of a human, levels may possibly take place around vital organs and such.</w:t>
-      </w:r>
+      <w:pPr>
+        <w:pStyle w:val="Heading3"/>
+      </w:pPr>
+      <w:r>
+        <w:t>Theme/Setting</w:t>
+      </w:r>
+      <w:r>
+        <w:t xml:space="preserve"> </w:t>
+      </w:r>
+    </w:p>
+    <w:p>
+      <w:r>
+        <w:t>Inside the body of a human, levels may possibly take place around vital organs and such.</w:t>
+      </w:r>
+    </w:p>
+    <w:p>
+      <w:pPr>
+        <w:pStyle w:val="Heading3"/>
+      </w:pPr>
+      <w:r>
+        <w:t>Unique Selling Point(s)</w:t>
+      </w:r>
+    </w:p>
+    <w:p>
+      <w:r>
+        <w:t>The thing that sets Micro Mayhem apart from other Twin Stick Shooters is its story and setting. Where a lot of other games like it are simply there to allow gamers to mindlessly just spay bullets around the map while floods of enemies bombard them, Micro Mayhem also offers an interesting idea through its story, setting &amp; gameplay. This gives the player more of a reason to engage with the game and while still mindlessly spraying bullets is more invested in winning the levels.</w:t>
+      </w:r>
+      <w:bookmarkStart w:id="2" w:name="_GoBack"/>
+      <w:bookmarkEnd w:id="2"/>
     </w:p>
     <w:p>
       <w:pPr>
         <w:pStyle w:val="Heading2"/>
       </w:pPr>
-      <w:bookmarkStart w:id="2" w:name="_Toc496617932"/>
+      <w:bookmarkStart w:id="3" w:name="_Toc497823383"/>
       <w:r>
         <w:t>S</w:t>
       </w:r>
       <w:r>
         <w:t>ummary</w:t>
       </w:r>
-      <w:bookmarkEnd w:id="2"/>
+      <w:bookmarkEnd w:id="3"/>
     </w:p>
     <w:p>
       <w:pPr>
@@ -4116,28 +4215,77 @@
         <w:rPr>
           <w:rFonts w:cstheme="minorHAnsi"/>
         </w:rPr>
-        <w:t>“Micro Mayhem” puts the player in control of a technologically advanced form of medication, wittingly named “RoboPill”. RoboPill is a new form of medication that was able to be developed due to recent medical advancements. The player’s job, as RoboPill, is to enter the patients system, and destroy all harmful bacteria whilst saving as many healthy cells as possible. The player will progress through the game in a level-based fashion, earning evolution points at the end of each level depending on how well he was able to help the patient.</w:t>
+        <w:t>“Micro Mayhem” puts the player in control of a technologically advanced form of medication, wittingly named “</w:t>
+      </w:r>
+      <w:proofErr w:type="spellStart"/>
+      <w:r>
+        <w:rPr>
+          <w:rFonts w:cstheme="minorHAnsi"/>
+        </w:rPr>
+        <w:t>RoboPill</w:t>
+      </w:r>
+      <w:proofErr w:type="spellEnd"/>
+      <w:r>
+        <w:rPr>
+          <w:rFonts w:cstheme="minorHAnsi"/>
+        </w:rPr>
+        <w:t xml:space="preserve">”. </w:t>
+      </w:r>
+      <w:proofErr w:type="spellStart"/>
+      <w:r>
+        <w:rPr>
+          <w:rFonts w:cstheme="minorHAnsi"/>
+        </w:rPr>
+        <w:t>RoboPill</w:t>
+      </w:r>
+      <w:proofErr w:type="spellEnd"/>
+      <w:r>
+        <w:rPr>
+          <w:rFonts w:cstheme="minorHAnsi"/>
+        </w:rPr>
+        <w:t xml:space="preserve"> is a new form of medication that was able to be developed due to recent medical advancements. The player’s job, as </w:t>
+      </w:r>
+      <w:proofErr w:type="spellStart"/>
+      <w:r>
+        <w:rPr>
+          <w:rFonts w:cstheme="minorHAnsi"/>
+        </w:rPr>
+        <w:t>RoboPill</w:t>
+      </w:r>
+      <w:proofErr w:type="spellEnd"/>
+      <w:r>
+        <w:rPr>
+          <w:rFonts w:cstheme="minorHAnsi"/>
+        </w:rPr>
+        <w:t xml:space="preserve">, is to enter the patients system, and destroy all harmful bacteria whilst saving as many healthy cells as possible. The player will progress through the game in a level-based </w:t>
+      </w:r>
+      <w:r>
+        <w:rPr>
+          <w:rFonts w:cstheme="minorHAnsi"/>
+        </w:rPr>
+        <w:lastRenderedPageBreak/>
+        <w:t>fashion, earning evolution points at the end of each level depending on how well he was able to help the patient.</w:t>
       </w:r>
     </w:p>
     <w:p>
       <w:pPr>
         <w:pStyle w:val="Heading2"/>
       </w:pPr>
-      <w:bookmarkStart w:id="3" w:name="_Toc496617933"/>
+      <w:bookmarkStart w:id="4" w:name="_Toc497823384"/>
       <w:r>
         <w:t>Gameplay</w:t>
       </w:r>
-      <w:bookmarkEnd w:id="3"/>
+      <w:bookmarkEnd w:id="4"/>
     </w:p>
     <w:p>
       <w:pPr>
         <w:pStyle w:val="Heading3"/>
       </w:pPr>
-      <w:bookmarkStart w:id="4" w:name="_Toc496617934"/>
+      <w:bookmarkStart w:id="5" w:name="_Toc497823385"/>
       <w:r>
         <w:t>Navigation</w:t>
       </w:r>
-      <w:bookmarkEnd w:id="4"/>
+      <w:bookmarkEnd w:id="5"/>
     </w:p>
     <w:p>
       <w:pPr>
@@ -4149,7 +4297,21 @@
         <w:rPr>
           <w:rFonts w:cstheme="minorHAnsi"/>
         </w:rPr>
-        <w:t xml:space="preserve">The player will control RoboPill from an almost orthographic angled camera, whilst retaining full 3D perspective view. </w:t>
+        <w:t xml:space="preserve">The player will control </w:t>
+      </w:r>
+      <w:proofErr w:type="spellStart"/>
+      <w:r>
+        <w:rPr>
+          <w:rFonts w:cstheme="minorHAnsi"/>
+        </w:rPr>
+        <w:t>RoboPill</w:t>
+      </w:r>
+      <w:proofErr w:type="spellEnd"/>
+      <w:r>
+        <w:rPr>
+          <w:rFonts w:cstheme="minorHAnsi"/>
+        </w:rPr>
+        <w:t xml:space="preserve"> from an almost orthographic angled camera, whilst retaining full 3D perspective view. </w:t>
       </w:r>
     </w:p>
     <w:p>
@@ -4164,7 +4326,6 @@
           <w:noProof/>
           <w:lang w:eastAsia="en-GB"/>
         </w:rPr>
-        <w:lastRenderedPageBreak/>
         <w:drawing>
           <wp:anchor distT="0" distB="0" distL="114300" distR="114300" simplePos="0" relativeHeight="251669504" behindDoc="0" locked="0" layoutInCell="1" allowOverlap="1">
             <wp:simplePos x="0" y="0"/>
@@ -4229,20 +4390,21 @@
         <w:rPr>
           <w:rFonts w:cstheme="minorHAnsi"/>
         </w:rPr>
-        <w:t>As can be seen in the reference image, RoboPill’s body is section into two parts; Upper &amp; Lower. This allows for more in-depth control of the character in regards to movement and aiming.</w:t>
-      </w:r>
-    </w:p>
-    <w:p>
-      <w:pPr>
+        <w:t xml:space="preserve">As can be seen in the reference image, </w:t>
+      </w:r>
+      <w:proofErr w:type="spellStart"/>
+      <w:r>
         <w:rPr>
           <w:rFonts w:cstheme="minorHAnsi"/>
         </w:rPr>
-      </w:pPr>
+        <w:t>RoboPill’s</w:t>
+      </w:r>
+      <w:proofErr w:type="spellEnd"/>
       <w:r>
         <w:rPr>
           <w:rFonts w:cstheme="minorHAnsi"/>
         </w:rPr>
-        <w:t xml:space="preserve"> Using WASD or the arrow keys, the player will be able to manipulate RoboPill’s lower-body thruster to move him around the environment using a fixed axis; meaning they will thrust in the same direction regardless of the rotation of RoboPill’s upper-body. </w:t>
+        <w:t xml:space="preserve"> body is section into two parts; Upper &amp; Lower. This allows for more in-depth control of the character in regards to movement and aiming.</w:t>
       </w:r>
     </w:p>
     <w:p>
@@ -4255,21 +4417,76 @@
         <w:rPr>
           <w:rFonts w:cstheme="minorHAnsi"/>
         </w:rPr>
-        <w:t>The mouse pointer will be used to rotate the upper-half of RoboPill’s body, giving a full 360 degree range of motion to fire weapons. The upper-half will be rotated depending on the angle between the mouse pointer and the character’s world position.</w:t>
+        <w:t xml:space="preserve"> Using WASD or the arrow keys, the player will be able to manipulate </w:t>
+      </w:r>
+      <w:proofErr w:type="spellStart"/>
+      <w:r>
+        <w:rPr>
+          <w:rFonts w:cstheme="minorHAnsi"/>
+        </w:rPr>
+        <w:t>RoboPill’s</w:t>
+      </w:r>
+      <w:proofErr w:type="spellEnd"/>
+      <w:r>
+        <w:rPr>
+          <w:rFonts w:cstheme="minorHAnsi"/>
+        </w:rPr>
+        <w:t xml:space="preserve"> lower-body thruster to move him around the environment using a fixed axis; meaning they will thrust in the same direction regardless of the rotation of </w:t>
+      </w:r>
+      <w:proofErr w:type="spellStart"/>
+      <w:r>
+        <w:rPr>
+          <w:rFonts w:cstheme="minorHAnsi"/>
+        </w:rPr>
+        <w:t>RoboPill’s</w:t>
+      </w:r>
+      <w:proofErr w:type="spellEnd"/>
+      <w:r>
+        <w:rPr>
+          <w:rFonts w:cstheme="minorHAnsi"/>
+        </w:rPr>
+        <w:t xml:space="preserve"> upper-body. </w:t>
+      </w:r>
+    </w:p>
+    <w:p>
+      <w:pPr>
+        <w:rPr>
+          <w:rFonts w:cstheme="minorHAnsi"/>
+        </w:rPr>
+      </w:pPr>
+      <w:r>
+        <w:rPr>
+          <w:rFonts w:cstheme="minorHAnsi"/>
+        </w:rPr>
+        <w:t xml:space="preserve">The mouse pointer will be used to rotate the upper-half of </w:t>
+      </w:r>
+      <w:proofErr w:type="spellStart"/>
+      <w:r>
+        <w:rPr>
+          <w:rFonts w:cstheme="minorHAnsi"/>
+        </w:rPr>
+        <w:t>RoboPill’s</w:t>
+      </w:r>
+      <w:proofErr w:type="spellEnd"/>
+      <w:r>
+        <w:rPr>
+          <w:rFonts w:cstheme="minorHAnsi"/>
+        </w:rPr>
+        <w:t xml:space="preserve"> body, giving a full 360 degree range of motion to fire weapons. The upper-half will be rotated depending on the angle between the mouse pointer and the character’s world position.</w:t>
       </w:r>
     </w:p>
     <w:p>
       <w:pPr>
         <w:pStyle w:val="Heading1"/>
       </w:pPr>
-      <w:bookmarkStart w:id="5" w:name="_Toc496617935"/>
+      <w:bookmarkStart w:id="6" w:name="_Toc497823386"/>
       <w:r>
         <w:t>I</w:t>
       </w:r>
       <w:r>
         <w:t>nfluences</w:t>
       </w:r>
-      <w:bookmarkEnd w:id="5"/>
+      <w:bookmarkEnd w:id="6"/>
     </w:p>
     <w:p>
       <w:r>
@@ -4302,7 +4519,7 @@
       <w:pPr>
         <w:pStyle w:val="Heading1"/>
       </w:pPr>
-      <w:bookmarkStart w:id="6" w:name="_Toc496617936"/>
+      <w:bookmarkStart w:id="7" w:name="_Toc497823387"/>
       <w:r>
         <w:lastRenderedPageBreak/>
         <w:t>M</w:t>
@@ -4310,7 +4527,7 @@
       <w:r>
         <w:t>ood board</w:t>
       </w:r>
-      <w:bookmarkEnd w:id="6"/>
+      <w:bookmarkEnd w:id="7"/>
     </w:p>
     <w:p>
       <w:r>
@@ -4580,7 +4797,7 @@
       <w:pPr>
         <w:pStyle w:val="Heading1"/>
       </w:pPr>
-      <w:bookmarkStart w:id="7" w:name="_Toc496617937"/>
+      <w:bookmarkStart w:id="8" w:name="_Toc497823388"/>
       <w:r>
         <w:lastRenderedPageBreak/>
         <w:t>A</w:t>
@@ -4588,20 +4805,20 @@
       <w:r>
         <w:t>pproaches</w:t>
       </w:r>
-      <w:bookmarkEnd w:id="7"/>
+      <w:bookmarkEnd w:id="8"/>
     </w:p>
     <w:p>
       <w:pPr>
         <w:pStyle w:val="Heading2"/>
       </w:pPr>
-      <w:bookmarkStart w:id="8" w:name="_Toc496617938"/>
+      <w:bookmarkStart w:id="9" w:name="_Toc497823389"/>
       <w:r>
         <w:t>Chosen A</w:t>
       </w:r>
       <w:r>
         <w:t>pproach</w:t>
       </w:r>
-      <w:bookmarkEnd w:id="8"/>
+      <w:bookmarkEnd w:id="9"/>
     </w:p>
     <w:p>
       <w:r>
@@ -4621,14 +4838,14 @@
       <w:pPr>
         <w:pStyle w:val="Heading2"/>
       </w:pPr>
-      <w:bookmarkStart w:id="9" w:name="_Toc496617939"/>
+      <w:bookmarkStart w:id="10" w:name="_Toc497823390"/>
       <w:r>
         <w:t>Rejected A</w:t>
       </w:r>
       <w:r>
         <w:t>pproaches</w:t>
       </w:r>
-      <w:bookmarkEnd w:id="9"/>
+      <w:bookmarkEnd w:id="10"/>
     </w:p>
     <w:p>
       <w:r>
@@ -4639,14 +4856,14 @@
       <w:pPr>
         <w:pStyle w:val="Heading1"/>
       </w:pPr>
-      <w:bookmarkStart w:id="10" w:name="_Toc496617940"/>
+      <w:bookmarkStart w:id="11" w:name="_Toc497823391"/>
       <w:r>
         <w:t>List of R</w:t>
       </w:r>
       <w:r>
         <w:t>esources</w:t>
       </w:r>
-      <w:bookmarkEnd w:id="10"/>
+      <w:bookmarkEnd w:id="11"/>
     </w:p>
     <w:p>
       <w:r>
@@ -5003,8 +5220,6 @@
             <w:r>
               <w:t>Level Textures</w:t>
             </w:r>
-            <w:bookmarkStart w:id="11" w:name="_GoBack"/>
-            <w:bookmarkEnd w:id="11"/>
           </w:p>
         </w:tc>
         <w:tc>
@@ -5168,7 +5383,7 @@
       <w:pPr>
         <w:pStyle w:val="Heading1"/>
       </w:pPr>
-      <w:bookmarkStart w:id="12" w:name="_Toc496617941"/>
+      <w:bookmarkStart w:id="12" w:name="_Toc497823392"/>
       <w:r>
         <w:t>Project P</w:t>
       </w:r>
@@ -5181,7 +5396,7 @@
       <w:pPr>
         <w:pStyle w:val="Heading2"/>
       </w:pPr>
-      <w:bookmarkStart w:id="13" w:name="_Toc496617942"/>
+      <w:bookmarkStart w:id="13" w:name="_Toc497823393"/>
       <w:r>
         <w:t>Milestones &amp; D</w:t>
       </w:r>
@@ -5192,7 +5407,15 @@
     </w:p>
     <w:p>
       <w:r>
-        <w:t>Talk about Gantt Chart and stuff.</w:t>
+        <w:t xml:space="preserve">Talk about Gantt </w:t>
+      </w:r>
+      <w:proofErr w:type="gramStart"/>
+      <w:r>
+        <w:t>Chart</w:t>
+      </w:r>
+      <w:proofErr w:type="gramEnd"/>
+      <w:r>
+        <w:t xml:space="preserve"> and stuff.</w:t>
       </w:r>
       <w:r>
         <w:t xml:space="preserve"> Link to Appendix document. Quickly list milestones and deliverables.</w:t>
@@ -5202,7 +5425,7 @@
       <w:pPr>
         <w:pStyle w:val="Heading2"/>
       </w:pPr>
-      <w:bookmarkStart w:id="14" w:name="_Toc496617943"/>
+      <w:bookmarkStart w:id="14" w:name="_Toc497823394"/>
       <w:r>
         <w:t>Requirements</w:t>
       </w:r>
@@ -5212,7 +5435,7 @@
       <w:pPr>
         <w:pStyle w:val="Heading3"/>
       </w:pPr>
-      <w:bookmarkStart w:id="15" w:name="_Toc496617944"/>
+      <w:bookmarkStart w:id="15" w:name="_Toc497823395"/>
       <w:r>
         <w:lastRenderedPageBreak/>
         <w:t>Functional</w:t>
@@ -5385,11 +5608,19 @@
           <w:rFonts w:ascii="Cambria" w:hAnsi="Cambria"/>
         </w:rPr>
       </w:pPr>
+      <w:proofErr w:type="spellStart"/>
       <w:r>
         <w:rPr>
           <w:rFonts w:ascii="Cambria" w:hAnsi="Cambria"/>
         </w:rPr>
-        <w:t>RoboPill’s upper-body must rotate based off of the mouse position.</w:t>
+        <w:t>RoboPill’s</w:t>
+      </w:r>
+      <w:proofErr w:type="spellEnd"/>
+      <w:r>
+        <w:rPr>
+          <w:rFonts w:ascii="Cambria" w:hAnsi="Cambria"/>
+        </w:rPr>
+        <w:t xml:space="preserve"> upper-body must rotate based off of the mouse position.</w:t>
       </w:r>
     </w:p>
     <w:p>
@@ -5403,11 +5634,19 @@
           <w:rFonts w:ascii="Cambria" w:hAnsi="Cambria"/>
         </w:rPr>
       </w:pPr>
+      <w:proofErr w:type="spellStart"/>
       <w:r>
         <w:rPr>
           <w:rFonts w:ascii="Cambria" w:hAnsi="Cambria"/>
         </w:rPr>
-        <w:t>RoboPill must move on a fixed axis, ignoring the rotation of his upper-body.</w:t>
+        <w:t>RoboPill</w:t>
+      </w:r>
+      <w:proofErr w:type="spellEnd"/>
+      <w:r>
+        <w:rPr>
+          <w:rFonts w:ascii="Cambria" w:hAnsi="Cambria"/>
+        </w:rPr>
+        <w:t xml:space="preserve"> must move on a fixed axis, ignoring the rotation of his upper-body.</w:t>
       </w:r>
     </w:p>
     <w:p>
@@ -5504,7 +5743,7 @@
       <w:pPr>
         <w:pStyle w:val="Heading3"/>
       </w:pPr>
-      <w:bookmarkStart w:id="16" w:name="_Toc496617945"/>
+      <w:bookmarkStart w:id="16" w:name="_Toc497823396"/>
       <w:r>
         <w:t>Non-Functional</w:t>
       </w:r>
@@ -5711,7 +5950,7 @@
       <w:pPr>
         <w:pStyle w:val="Heading1"/>
       </w:pPr>
-      <w:bookmarkStart w:id="17" w:name="_Toc496617946"/>
+      <w:bookmarkStart w:id="17" w:name="_Toc497823397"/>
       <w:r>
         <w:t>D</w:t>
       </w:r>
@@ -5727,7 +5966,7 @@
       <w:pPr>
         <w:pStyle w:val="Heading2"/>
       </w:pPr>
-      <w:bookmarkStart w:id="18" w:name="_Toc496617947"/>
+      <w:bookmarkStart w:id="18" w:name="_Toc497823398"/>
       <w:r>
         <w:t>A</w:t>
       </w:r>
@@ -5740,7 +5979,7 @@
       <w:pPr>
         <w:pStyle w:val="Heading3"/>
       </w:pPr>
-      <w:bookmarkStart w:id="19" w:name="_Toc496617948"/>
+      <w:bookmarkStart w:id="19" w:name="_Toc497823399"/>
       <w:r>
         <w:lastRenderedPageBreak/>
         <w:t>S</w:t>
@@ -5760,34 +5999,74 @@
       <w:r>
         <w:t>Talk about what we wanted the game to look like. Link to actual sketches and drawings in appendix document</w:t>
       </w:r>
-    </w:p>
-    <w:p>
-      <w:pPr>
-        <w:pStyle w:val="Heading3"/>
-      </w:pPr>
-      <w:bookmarkStart w:id="20" w:name="_Toc496617949"/>
-      <w:r>
-        <w:t>S</w:t>
-      </w:r>
-      <w:r>
-        <w:t>toryboards</w:t>
+      <w:r>
+        <w:t>.</w:t>
+      </w:r>
+    </w:p>
+    <w:p>
+      <w:pPr>
+        <w:pStyle w:val="Heading4"/>
+      </w:pPr>
+      <w:r>
+        <w:t>Characters</w:t>
+      </w:r>
+    </w:p>
+    <w:p>
+      <w:r>
+        <w:t>When designing the characters that would be present in the game we had originally decided that we would model them around different types of bacteria. However, it was later decided that creating actual humanoid looking enemies gave the game more character and charm. These sketches can be found in the appendix document.</w:t>
+      </w:r>
+    </w:p>
+    <w:p>
+      <w:pPr>
+        <w:pStyle w:val="Heading5"/>
+      </w:pPr>
+      <w:r>
+        <w:t>Robopill design</w:t>
+      </w:r>
+    </w:p>
+    <w:p>
+      <w:r>
+        <w:t xml:space="preserve">As you can see from the sketches of </w:t>
+      </w:r>
+      <w:proofErr w:type="spellStart"/>
+      <w:r>
+        <w:t>Robopill</w:t>
+      </w:r>
+      <w:proofErr w:type="spellEnd"/>
+      <w:r>
+        <w:t xml:space="preserve">, in the early stages of the character’s design it was originally meant to have legs and run around to navigate the levels. After team meetings it was decided to use the second design as the pill was being marketed as the pill of the future and the name </w:t>
+      </w:r>
+      <w:proofErr w:type="spellStart"/>
+      <w:r>
+        <w:t>Robopill</w:t>
+      </w:r>
+      <w:proofErr w:type="spellEnd"/>
+      <w:r>
+        <w:t xml:space="preserve"> had already been chosen, the robotic jet booster for navigation seemed more fitting in terms of looking more robotic and more futuristic.</w:t>
+      </w:r>
+    </w:p>
+    <w:p>
+      <w:pPr>
+        <w:pStyle w:val="Heading5"/>
+      </w:pPr>
+      <w:r>
+        <w:t>Friendly Cell Design</w:t>
+      </w:r>
+    </w:p>
+    <w:p>
+      <w:r>
+        <w:br/>
+      </w:r>
+    </w:p>
+    <w:p>
+      <w:pPr>
+        <w:pStyle w:val="Heading2"/>
+      </w:pPr>
+      <w:bookmarkStart w:id="20" w:name="_Toc497823400"/>
+      <w:r>
+        <w:t>Level Design</w:t>
       </w:r>
       <w:bookmarkEnd w:id="20"/>
-    </w:p>
-    <w:p>
-      <w:r>
-        <w:t>Talk about storyboards of animations and such. Link to them in appendix document.</w:t>
-      </w:r>
-    </w:p>
-    <w:p>
-      <w:pPr>
-        <w:pStyle w:val="Heading2"/>
-      </w:pPr>
-      <w:bookmarkStart w:id="21" w:name="_Toc496617951"/>
-      <w:r>
-        <w:t>Level Design</w:t>
-      </w:r>
-      <w:bookmarkEnd w:id="21"/>
     </w:p>
     <w:p>
       <w:pPr>
@@ -5981,11 +6260,11 @@
       <w:pPr>
         <w:pStyle w:val="Heading2"/>
       </w:pPr>
-      <w:bookmarkStart w:id="22" w:name="_Toc496617952"/>
+      <w:bookmarkStart w:id="21" w:name="_Toc497823401"/>
       <w:r>
         <w:t>Robopill</w:t>
       </w:r>
-      <w:bookmarkEnd w:id="22"/>
+      <w:bookmarkEnd w:id="21"/>
     </w:p>
     <w:p>
       <w:pPr>
@@ -5993,37 +6272,82 @@
           <w:rFonts w:cstheme="minorHAnsi"/>
         </w:rPr>
       </w:pPr>
+      <w:proofErr w:type="spellStart"/>
       <w:r>
         <w:rPr>
           <w:rFonts w:cstheme="minorHAnsi"/>
         </w:rPr>
-        <w:t>RoboPill is the result of thousands of hours of medical research and micro-bacterial evolution. With the intended result being an extremely potent and multi-purpose medical capsule, RoboPill is able to enter a subject’s system and combat 90% of the world’s most fatal diseases.</w:t>
-      </w:r>
-    </w:p>
-    <w:p>
-      <w:pPr>
+        <w:t>RoboPill</w:t>
+      </w:r>
+      <w:proofErr w:type="spellEnd"/>
+      <w:r>
         <w:rPr>
           <w:rFonts w:cstheme="minorHAnsi"/>
         </w:rPr>
-      </w:pPr>
+        <w:t xml:space="preserve"> is the result of thousands of hours of medical research and micro-bacterial evolution. With the intended result being an extremely potent and multi-purpose medical capsule, </w:t>
+      </w:r>
+      <w:proofErr w:type="spellStart"/>
       <w:r>
         <w:rPr>
           <w:rFonts w:cstheme="minorHAnsi"/>
         </w:rPr>
-        <w:t xml:space="preserve">RoboPill’s body is divided into two parts; the upper body, and the lower body. The lower body is made up of a rotational thruster, allowing for a full range of motion throughout a subject’s system. The upper part is a more combat ready segment, which can rotate around its centre in a 360 degree motion. </w:t>
-      </w:r>
-    </w:p>
-    <w:p>
-      <w:pPr>
+        <w:t>RoboPill</w:t>
+      </w:r>
+      <w:proofErr w:type="spellEnd"/>
+      <w:r>
         <w:rPr>
           <w:rFonts w:cstheme="minorHAnsi"/>
         </w:rPr>
-      </w:pPr>
-      <w:r>
+        <w:t xml:space="preserve"> is able to enter a subject’s system and combat 90% of the world’s most fatal diseases.</w:t>
+      </w:r>
+    </w:p>
+    <w:p>
+      <w:pPr>
         <w:rPr>
           <w:rFonts w:cstheme="minorHAnsi"/>
         </w:rPr>
-        <w:t>An improvement upon previous capsules, RoboPill’s left arm has been replaced by a mini-gun based weapon, which is always readily available.</w:t>
+      </w:pPr>
+      <w:proofErr w:type="spellStart"/>
+      <w:r>
+        <w:rPr>
+          <w:rFonts w:cstheme="minorHAnsi"/>
+        </w:rPr>
+        <w:t>RoboPill’s</w:t>
+      </w:r>
+      <w:proofErr w:type="spellEnd"/>
+      <w:r>
+        <w:rPr>
+          <w:rFonts w:cstheme="minorHAnsi"/>
+        </w:rPr>
+        <w:t xml:space="preserve"> body is divided into two parts; the upper body, and the lower body. The lower body is made up of a rotational thruster, allowing for a full range of motion throughout a subject’s system. The upper part is a more combat ready segment, which can rotate around its centre in a 360 degree motion. </w:t>
+      </w:r>
+    </w:p>
+    <w:p>
+      <w:pPr>
+        <w:rPr>
+          <w:rFonts w:cstheme="minorHAnsi"/>
+        </w:rPr>
+      </w:pPr>
+      <w:r>
+        <w:rPr>
+          <w:rFonts w:cstheme="minorHAnsi"/>
+        </w:rPr>
+        <w:lastRenderedPageBreak/>
+        <w:t xml:space="preserve">An improvement upon previous capsules, </w:t>
+      </w:r>
+      <w:proofErr w:type="spellStart"/>
+      <w:r>
+        <w:rPr>
+          <w:rFonts w:cstheme="minorHAnsi"/>
+        </w:rPr>
+        <w:t>RoboPill’s</w:t>
+      </w:r>
+      <w:proofErr w:type="spellEnd"/>
+      <w:r>
+        <w:rPr>
+          <w:rFonts w:cstheme="minorHAnsi"/>
+        </w:rPr>
+        <w:t xml:space="preserve"> left arm has been replaced by a mini-gun based weapon, which is always readily available.</w:t>
       </w:r>
       <w:r>
         <w:rPr>
@@ -6037,7 +6361,21 @@
         <w:rPr>
           <w:rFonts w:cstheme="minorHAnsi"/>
         </w:rPr>
-        <w:t>His right arm, however, features 3 opposable fingers which are able to grip secondary weapons. Shown below is a comparison between RoboPill’s Mini Gun arm and his wielding arm.</w:t>
+        <w:t xml:space="preserve">His right arm, however, features 3 opposable fingers which are able to grip secondary weapons. Shown below is a comparison between </w:t>
+      </w:r>
+      <w:proofErr w:type="spellStart"/>
+      <w:r>
+        <w:rPr>
+          <w:rFonts w:cstheme="minorHAnsi"/>
+        </w:rPr>
+        <w:t>RoboPill’s</w:t>
+      </w:r>
+      <w:proofErr w:type="spellEnd"/>
+      <w:r>
+        <w:rPr>
+          <w:rFonts w:cstheme="minorHAnsi"/>
+        </w:rPr>
+        <w:t xml:space="preserve"> Mini Gun arm and his wielding arm.</w:t>
       </w:r>
     </w:p>
     <w:p>
@@ -6179,12 +6517,21 @@
                                 <w:szCs w:val="20"/>
                               </w:rPr>
                             </w:pPr>
+                            <w:proofErr w:type="spellStart"/>
                             <w:r>
                               <w:rPr>
                                 <w:rFonts w:ascii="Cambria" w:hAnsi="Cambria"/>
                                 <w:color w:val="auto"/>
                               </w:rPr>
-                              <w:t>RoboPill's wielding arm, shown with The Cleanser equipped</w:t>
+                              <w:t>RoboPill's</w:t>
+                            </w:r>
+                            <w:proofErr w:type="spellEnd"/>
+                            <w:r>
+                              <w:rPr>
+                                <w:rFonts w:ascii="Cambria" w:hAnsi="Cambria"/>
+                                <w:color w:val="auto"/>
+                              </w:rPr>
+                              <w:t xml:space="preserve"> wielding arm, shown with The Cleanser equipped</w:t>
                             </w:r>
                           </w:p>
                         </w:txbxContent>
@@ -6435,84 +6782,284 @@
       <w:pPr>
         <w:pStyle w:val="Heading2"/>
       </w:pPr>
-      <w:bookmarkStart w:id="23" w:name="_Toc496617953"/>
-      <w:r>
+      <w:bookmarkStart w:id="22" w:name="_Toc497823402"/>
+      <w:r>
+        <w:t>Enemies</w:t>
+      </w:r>
+      <w:bookmarkEnd w:id="22"/>
+    </w:p>
+    <w:p>
+      <w:pPr>
+        <w:rPr>
+          <w:rFonts w:cstheme="minorHAnsi"/>
+        </w:rPr>
+      </w:pPr>
+      <w:r>
+        <w:rPr>
+          <w:rFonts w:cstheme="minorHAnsi"/>
+        </w:rPr>
+        <w:t xml:space="preserve">Enemies within the game will be mainly based on different variations of real-life bacteria that can be found. Each level, a new enemy will be unlocked, which the user will need to logically understand and defeat. Varying AI logic will be applied to each of the enemies, forcing the player to fight strategically whilst at the same time causing as much carnage as possible. </w:t>
+      </w:r>
+    </w:p>
+    <w:p>
+      <w:pPr>
+        <w:rPr>
+          <w:rFonts w:cstheme="minorHAnsi"/>
+        </w:rPr>
+      </w:pPr>
+      <w:r>
+        <w:rPr>
+          <w:rFonts w:cstheme="minorHAnsi"/>
+        </w:rPr>
+        <w:t>A wave-based spawning system will be utilised in the game, allowing many variations of enemies, adding replay value and unique gameplay which should further the complexity and immersion of the play-through. Although the wave-based spawning system will increase complexity and the need for multi-tasking, having a basic understanding of the game mechanics and enemy AI should allow the player to make it through each level.</w:t>
+      </w:r>
+    </w:p>
+    <w:p>
+      <w:pPr>
+        <w:pStyle w:val="Heading2"/>
+      </w:pPr>
+      <w:bookmarkStart w:id="23" w:name="_Toc497823403"/>
+      <w:r>
+        <w:t>F</w:t>
+      </w:r>
+      <w:r>
+        <w:t>lowcharts</w:t>
+      </w:r>
+      <w:bookmarkEnd w:id="23"/>
+    </w:p>
+    <w:p>
+      <w:pPr>
+        <w:pStyle w:val="Heading3"/>
+      </w:pPr>
+      <w:bookmarkStart w:id="24" w:name="_Toc497823404"/>
+      <w:r>
+        <w:t>Overall Game Flowchart</w:t>
+      </w:r>
+      <w:bookmarkEnd w:id="24"/>
+    </w:p>
+    <w:p>
+      <w:r>
+        <w:t xml:space="preserve">This flowchart shows a </w:t>
+      </w:r>
+      <w:r>
+        <w:t>basic run-through of the game process from the menu to the player completing or failing a level.</w:t>
+      </w:r>
+    </w:p>
+    <w:p>
+      <w:r>
+        <w:rPr>
+          <w:noProof/>
+          <w:lang w:eastAsia="en-GB"/>
+        </w:rPr>
         <w:lastRenderedPageBreak/>
-        <w:t>Enemies</w:t>
-      </w:r>
-      <w:bookmarkEnd w:id="23"/>
-    </w:p>
-    <w:p>
-      <w:pPr>
-        <w:rPr>
-          <w:rFonts w:cstheme="minorHAnsi"/>
-        </w:rPr>
-      </w:pPr>
-      <w:r>
-        <w:rPr>
-          <w:rFonts w:cstheme="minorHAnsi"/>
-        </w:rPr>
-        <w:t xml:space="preserve">Enemies within the game will be mainly based on different variations of real-life bacteria that can be found. Each level, a new enemy will be unlocked, which the user will need to logically understand and defeat. Varying AI logic will be applied to each of the enemies, forcing the player to fight strategically whilst at the same time causing as much carnage as possible. </w:t>
-      </w:r>
-    </w:p>
-    <w:p>
-      <w:pPr>
-        <w:rPr>
-          <w:rFonts w:cstheme="minorHAnsi"/>
-        </w:rPr>
-      </w:pPr>
-      <w:r>
-        <w:rPr>
-          <w:rFonts w:cstheme="minorHAnsi"/>
-        </w:rPr>
-        <w:t>A wave-based spawning system will be utilised in the game, allowing many variations of enemies, adding replay value and unique gameplay which should further the complexity and immersion of the play-through. Although the wave-based spawning system will increase complexity and the need for multi-tasking, having a basic understanding of the game mechanics and enemy AI should allow the player to make it through each level.</w:t>
+        <w:drawing>
+          <wp:inline distT="0" distB="0" distL="0" distR="0">
+            <wp:extent cx="5731510" cy="4062095"/>
+            <wp:effectExtent l="0" t="0" r="2540" b="0"/>
+            <wp:docPr id="13" name="Picture 13"/>
+            <wp:cNvGraphicFramePr>
+              <a:graphicFrameLocks xmlns:a="http://schemas.openxmlformats.org/drawingml/2006/main" noChangeAspect="1"/>
+            </wp:cNvGraphicFramePr>
+            <a:graphic xmlns:a="http://schemas.openxmlformats.org/drawingml/2006/main">
+              <a:graphicData uri="http://schemas.openxmlformats.org/drawingml/2006/picture">
+                <pic:pic xmlns:pic="http://schemas.openxmlformats.org/drawingml/2006/picture">
+                  <pic:nvPicPr>
+                    <pic:cNvPr id="13" name="GameFlowScreenshot.PNG"/>
+                    <pic:cNvPicPr/>
+                  </pic:nvPicPr>
+                  <pic:blipFill>
+                    <a:blip r:embed="rId18">
+                      <a:extLst>
+                        <a:ext uri="{28A0092B-C50C-407E-A947-70E740481C1C}">
+                          <a14:useLocalDpi xmlns:a14="http://schemas.microsoft.com/office/drawing/2010/main" val="0"/>
+                        </a:ext>
+                      </a:extLst>
+                    </a:blip>
+                    <a:stretch>
+                      <a:fillRect/>
+                    </a:stretch>
+                  </pic:blipFill>
+                  <pic:spPr>
+                    <a:xfrm>
+                      <a:off x="0" y="0"/>
+                      <a:ext cx="5731510" cy="4062095"/>
+                    </a:xfrm>
+                    <a:prstGeom prst="rect">
+                      <a:avLst/>
+                    </a:prstGeom>
+                  </pic:spPr>
+                </pic:pic>
+              </a:graphicData>
+            </a:graphic>
+          </wp:inline>
+        </w:drawing>
+      </w:r>
+    </w:p>
+    <w:p>
+      <w:pPr>
+        <w:pStyle w:val="Heading3"/>
+      </w:pPr>
+      <w:bookmarkStart w:id="25" w:name="_Toc497823405"/>
+      <w:r>
+        <w:t>Menu Flowchart</w:t>
+      </w:r>
+      <w:bookmarkEnd w:id="25"/>
+    </w:p>
+    <w:p>
+      <w:r>
+        <w:t>This flowchart gives a more detailed look at how the main menu will operate and what will occur when each option is selected.</w:t>
+      </w:r>
+    </w:p>
+    <w:p>
+      <w:r>
+        <w:rPr>
+          <w:noProof/>
+          <w:lang w:eastAsia="en-GB"/>
+        </w:rPr>
+        <w:lastRenderedPageBreak/>
+        <w:drawing>
+          <wp:inline distT="0" distB="0" distL="0" distR="0">
+            <wp:extent cx="5731510" cy="4051935"/>
+            <wp:effectExtent l="0" t="0" r="2540" b="5715"/>
+            <wp:docPr id="10" name="Picture 10"/>
+            <wp:cNvGraphicFramePr>
+              <a:graphicFrameLocks xmlns:a="http://schemas.openxmlformats.org/drawingml/2006/main" noChangeAspect="1"/>
+            </wp:cNvGraphicFramePr>
+            <a:graphic xmlns:a="http://schemas.openxmlformats.org/drawingml/2006/main">
+              <a:graphicData uri="http://schemas.openxmlformats.org/drawingml/2006/picture">
+                <pic:pic xmlns:pic="http://schemas.openxmlformats.org/drawingml/2006/picture">
+                  <pic:nvPicPr>
+                    <pic:cNvPr id="10" name="MenuFlowScreenshot.PNG"/>
+                    <pic:cNvPicPr/>
+                  </pic:nvPicPr>
+                  <pic:blipFill>
+                    <a:blip r:embed="rId19">
+                      <a:extLst>
+                        <a:ext uri="{28A0092B-C50C-407E-A947-70E740481C1C}">
+                          <a14:useLocalDpi xmlns:a14="http://schemas.microsoft.com/office/drawing/2010/main" val="0"/>
+                        </a:ext>
+                      </a:extLst>
+                    </a:blip>
+                    <a:stretch>
+                      <a:fillRect/>
+                    </a:stretch>
+                  </pic:blipFill>
+                  <pic:spPr>
+                    <a:xfrm>
+                      <a:off x="0" y="0"/>
+                      <a:ext cx="5731510" cy="4051935"/>
+                    </a:xfrm>
+                    <a:prstGeom prst="rect">
+                      <a:avLst/>
+                    </a:prstGeom>
+                  </pic:spPr>
+                </pic:pic>
+              </a:graphicData>
+            </a:graphic>
+          </wp:inline>
+        </w:drawing>
+      </w:r>
+    </w:p>
+    <w:p>
+      <w:pPr>
+        <w:pStyle w:val="Heading3"/>
+      </w:pPr>
+      <w:bookmarkStart w:id="26" w:name="_Toc497823406"/>
+      <w:r>
+        <w:t>Level Flowchart</w:t>
+      </w:r>
+      <w:bookmarkEnd w:id="26"/>
+    </w:p>
+    <w:p>
+      <w:r>
+        <w:t>The basic level structure will run-through similar to this flowchart.</w:t>
+      </w:r>
+    </w:p>
+    <w:p>
+      <w:r>
+        <w:rPr>
+          <w:noProof/>
+          <w:lang w:eastAsia="en-GB"/>
+        </w:rPr>
+        <w:lastRenderedPageBreak/>
+        <w:drawing>
+          <wp:inline distT="0" distB="0" distL="0" distR="0">
+            <wp:extent cx="5731510" cy="4050665"/>
+            <wp:effectExtent l="0" t="0" r="2540" b="6985"/>
+            <wp:docPr id="14" name="Picture 14"/>
+            <wp:cNvGraphicFramePr>
+              <a:graphicFrameLocks xmlns:a="http://schemas.openxmlformats.org/drawingml/2006/main" noChangeAspect="1"/>
+            </wp:cNvGraphicFramePr>
+            <a:graphic xmlns:a="http://schemas.openxmlformats.org/drawingml/2006/main">
+              <a:graphicData uri="http://schemas.openxmlformats.org/drawingml/2006/picture">
+                <pic:pic xmlns:pic="http://schemas.openxmlformats.org/drawingml/2006/picture">
+                  <pic:nvPicPr>
+                    <pic:cNvPr id="14" name="LevelFlowScreenshot.PNG"/>
+                    <pic:cNvPicPr/>
+                  </pic:nvPicPr>
+                  <pic:blipFill>
+                    <a:blip r:embed="rId20">
+                      <a:extLst>
+                        <a:ext uri="{28A0092B-C50C-407E-A947-70E740481C1C}">
+                          <a14:useLocalDpi xmlns:a14="http://schemas.microsoft.com/office/drawing/2010/main" val="0"/>
+                        </a:ext>
+                      </a:extLst>
+                    </a:blip>
+                    <a:stretch>
+                      <a:fillRect/>
+                    </a:stretch>
+                  </pic:blipFill>
+                  <pic:spPr>
+                    <a:xfrm>
+                      <a:off x="0" y="0"/>
+                      <a:ext cx="5731510" cy="4050665"/>
+                    </a:xfrm>
+                    <a:prstGeom prst="rect">
+                      <a:avLst/>
+                    </a:prstGeom>
+                  </pic:spPr>
+                </pic:pic>
+              </a:graphicData>
+            </a:graphic>
+          </wp:inline>
+        </w:drawing>
       </w:r>
     </w:p>
     <w:p>
       <w:pPr>
         <w:pStyle w:val="Heading2"/>
       </w:pPr>
-      <w:bookmarkStart w:id="24" w:name="_Toc496617954"/>
+      <w:bookmarkStart w:id="27" w:name="_Toc497823407"/>
       <w:r>
         <w:t>F</w:t>
       </w:r>
       <w:r>
-        <w:t>lowcharts</w:t>
-      </w:r>
-      <w:bookmarkEnd w:id="24"/>
-    </w:p>
-    <w:p>
-      <w:r>
-        <w:t>Insert flowcharts, talk about how each section will run through</w:t>
+        <w:t>lowboards</w:t>
+      </w:r>
+      <w:bookmarkEnd w:id="27"/>
+    </w:p>
+    <w:p>
+      <w:r>
+        <w:t xml:space="preserve">Eventually add in </w:t>
+      </w:r>
+      <w:proofErr w:type="spellStart"/>
+      <w:r>
+        <w:t>flowboards</w:t>
+      </w:r>
+      <w:proofErr w:type="spellEnd"/>
+      <w:r>
+        <w:t>.</w:t>
       </w:r>
     </w:p>
     <w:p>
       <w:pPr>
         <w:pStyle w:val="Heading2"/>
       </w:pPr>
-      <w:bookmarkStart w:id="25" w:name="_Toc496617955"/>
-      <w:r>
-        <w:t>F</w:t>
-      </w:r>
-      <w:r>
-        <w:t>lowboards</w:t>
-      </w:r>
-      <w:bookmarkEnd w:id="25"/>
-    </w:p>
-    <w:p>
-      <w:r>
-        <w:t>Eventually add in flowboards.</w:t>
-      </w:r>
-    </w:p>
-    <w:p>
-      <w:pPr>
-        <w:pStyle w:val="Heading2"/>
-      </w:pPr>
-      <w:bookmarkStart w:id="26" w:name="_Toc496617956"/>
+      <w:bookmarkStart w:id="28" w:name="_Toc497823408"/>
       <w:r>
         <w:t>UI Design</w:t>
       </w:r>
-      <w:bookmarkEnd w:id="26"/>
+      <w:bookmarkEnd w:id="28"/>
       <w:r>
         <w:t xml:space="preserve"> </w:t>
       </w:r>
@@ -6537,6 +7084,7 @@
           <w:noProof/>
           <w:lang w:eastAsia="en-GB"/>
         </w:rPr>
+        <w:lastRenderedPageBreak/>
         <w:drawing>
           <wp:anchor distT="0" distB="0" distL="114300" distR="114300" simplePos="0" relativeHeight="251675648" behindDoc="0" locked="0" layoutInCell="1" allowOverlap="1">
             <wp:simplePos x="0" y="0"/>
@@ -6563,7 +7111,7 @@
                     </pic:cNvPicPr>
                   </pic:nvPicPr>
                   <pic:blipFill>
-                    <a:blip r:embed="rId18" cstate="print">
+                    <a:blip r:embed="rId21" cstate="print">
                       <a:extLst>
                         <a:ext uri="{28A0092B-C50C-407E-A947-70E740481C1C}">
                           <a14:useLocalDpi xmlns:a14="http://schemas.microsoft.com/office/drawing/2010/main" val="0"/>
@@ -6629,11 +7177,11 @@
       <w:pPr>
         <w:pStyle w:val="Heading2"/>
       </w:pPr>
-      <w:bookmarkStart w:id="27" w:name="_Toc496617957"/>
+      <w:bookmarkStart w:id="29" w:name="_Toc497823409"/>
       <w:r>
         <w:t>Evolution &amp; Infection Ratio</w:t>
       </w:r>
-      <w:bookmarkEnd w:id="27"/>
+      <w:bookmarkEnd w:id="29"/>
     </w:p>
     <w:p>
       <w:pPr>
@@ -6645,7 +7193,6 @@
         <w:rPr>
           <w:rFonts w:cstheme="minorHAnsi"/>
         </w:rPr>
-        <w:lastRenderedPageBreak/>
         <w:t xml:space="preserve">Throughout the game, the player will accumulate evolution points which can be used for progression. These points can be used to increase the effectiveness of the player, by increasing damage of certain weapons, unlocking new weapons and increasing the player’s defensive values. </w:t>
       </w:r>
     </w:p>
@@ -6733,24 +7280,25 @@
       <w:pPr>
         <w:pStyle w:val="Heading1"/>
       </w:pPr>
-      <w:bookmarkStart w:id="28" w:name="_Toc496617958"/>
-      <w:r>
+      <w:bookmarkStart w:id="30" w:name="_Toc497823410"/>
+      <w:r>
+        <w:lastRenderedPageBreak/>
         <w:t>Implementation</w:t>
       </w:r>
-      <w:bookmarkEnd w:id="28"/>
+      <w:bookmarkEnd w:id="30"/>
     </w:p>
     <w:p>
       <w:pPr>
         <w:pStyle w:val="Heading2"/>
       </w:pPr>
-      <w:bookmarkStart w:id="29" w:name="_Toc496617959"/>
+      <w:bookmarkStart w:id="31" w:name="_Toc497823411"/>
       <w:r>
         <w:t>P</w:t>
       </w:r>
       <w:r>
         <w:t>seudocode</w:t>
       </w:r>
-      <w:bookmarkEnd w:id="29"/>
+      <w:bookmarkEnd w:id="31"/>
     </w:p>
     <w:p>
       <w:r>
@@ -6761,11 +7309,11 @@
       <w:pPr>
         <w:pStyle w:val="Heading3"/>
       </w:pPr>
-      <w:bookmarkStart w:id="30" w:name="_Toc496617960"/>
+      <w:bookmarkStart w:id="32" w:name="_Toc497823412"/>
       <w:r>
         <w:t>Damage Pseudocode</w:t>
       </w:r>
-      <w:bookmarkEnd w:id="30"/>
+      <w:bookmarkEnd w:id="32"/>
     </w:p>
     <w:p>
       <w:pPr>
@@ -6823,7 +7371,6 @@
     </w:p>
     <w:p>
       <w:r>
-        <w:lastRenderedPageBreak/>
         <w:t>If game is over</w:t>
       </w:r>
       <w:r>
@@ -6897,11 +7444,11 @@
       <w:pPr>
         <w:pStyle w:val="Heading3"/>
       </w:pPr>
-      <w:bookmarkStart w:id="31" w:name="_Toc496617961"/>
+      <w:bookmarkStart w:id="33" w:name="_Toc497823413"/>
       <w:r>
         <w:t>Points Pseudocode</w:t>
       </w:r>
-      <w:bookmarkEnd w:id="31"/>
+      <w:bookmarkEnd w:id="33"/>
     </w:p>
     <w:p>
       <w:pPr>
@@ -6921,7 +7468,14 @@
       </w:r>
       <w:r>
         <w:tab/>
-        <w:t>Certain amount of points are awarded</w:t>
+      </w:r>
+      <w:proofErr w:type="gramStart"/>
+      <w:r>
+        <w:t>Certain</w:t>
+      </w:r>
+      <w:proofErr w:type="gramEnd"/>
+      <w:r>
+        <w:t xml:space="preserve"> amount of points are awarded</w:t>
       </w:r>
     </w:p>
     <w:p>
@@ -6961,11 +7515,12 @@
       <w:pPr>
         <w:pStyle w:val="Heading3"/>
       </w:pPr>
-      <w:bookmarkStart w:id="32" w:name="_Toc496617962"/>
-      <w:r>
+      <w:bookmarkStart w:id="34" w:name="_Toc497823414"/>
+      <w:r>
+        <w:lastRenderedPageBreak/>
         <w:t>Player Pseudocode</w:t>
       </w:r>
-      <w:bookmarkEnd w:id="32"/>
+      <w:bookmarkEnd w:id="34"/>
     </w:p>
     <w:p>
       <w:pPr>
@@ -7043,7 +7598,14 @@
       </w:r>
       <w:r>
         <w:tab/>
-        <w:t xml:space="preserve">minigun fires bullets </w:t>
+      </w:r>
+      <w:proofErr w:type="spellStart"/>
+      <w:r>
+        <w:t>minigun</w:t>
+      </w:r>
+      <w:proofErr w:type="spellEnd"/>
+      <w:r>
+        <w:t xml:space="preserve"> fires bullets </w:t>
       </w:r>
     </w:p>
     <w:p>
@@ -7060,7 +7622,6 @@
     </w:p>
     <w:p>
       <w:r>
-        <w:lastRenderedPageBreak/>
         <w:t xml:space="preserve">If r key is pressed </w:t>
       </w:r>
       <w:r>
@@ -7069,7 +7630,14 @@
       </w:r>
       <w:r>
         <w:tab/>
-        <w:t>minigun will reload</w:t>
+      </w:r>
+      <w:proofErr w:type="spellStart"/>
+      <w:r>
+        <w:t>minigun</w:t>
+      </w:r>
+      <w:proofErr w:type="spellEnd"/>
+      <w:r>
+        <w:t xml:space="preserve"> will reload</w:t>
       </w:r>
     </w:p>
     <w:p>
@@ -7110,11 +7678,11 @@
       <w:pPr>
         <w:pStyle w:val="Heading3"/>
       </w:pPr>
-      <w:bookmarkStart w:id="33" w:name="_Toc496617963"/>
+      <w:bookmarkStart w:id="35" w:name="_Toc497823415"/>
       <w:r>
         <w:t>Enemy Pseudocode</w:t>
       </w:r>
-      <w:bookmarkEnd w:id="33"/>
+      <w:bookmarkEnd w:id="35"/>
     </w:p>
     <w:p>
       <w:pPr>
@@ -7185,6 +7753,7 @@
     </w:p>
     <w:p>
       <w:r>
+        <w:lastRenderedPageBreak/>
         <w:t>If friendly cells have spawned</w:t>
       </w:r>
       <w:r>
@@ -7278,11 +7847,11 @@
       <w:pPr>
         <w:pStyle w:val="Heading3"/>
       </w:pPr>
-      <w:bookmarkStart w:id="34" w:name="_Toc496617964"/>
+      <w:bookmarkStart w:id="36" w:name="_Toc497823416"/>
       <w:r>
         <w:t>Friendly Cells Pseudocode</w:t>
       </w:r>
-      <w:bookmarkEnd w:id="34"/>
+      <w:bookmarkEnd w:id="36"/>
     </w:p>
     <w:p>
       <w:pPr>
@@ -7294,7 +7863,6 @@
     </w:p>
     <w:p>
       <w:r>
-        <w:lastRenderedPageBreak/>
         <w:t>If no enemies in vicinity of friendly cell</w:t>
       </w:r>
       <w:r>
@@ -7334,11 +7902,11 @@
       <w:pPr>
         <w:pStyle w:val="Heading3"/>
       </w:pPr>
-      <w:bookmarkStart w:id="35" w:name="_Toc496617965"/>
+      <w:bookmarkStart w:id="37" w:name="_Toc497823417"/>
       <w:r>
         <w:t>Power-Ups/Weapons Pickups Pseudocode</w:t>
       </w:r>
-      <w:bookmarkEnd w:id="35"/>
+      <w:bookmarkEnd w:id="37"/>
     </w:p>
     <w:p>
       <w:pPr>
@@ -7378,14 +7946,14 @@
       <w:pPr>
         <w:pStyle w:val="Heading2"/>
       </w:pPr>
-      <w:bookmarkStart w:id="36" w:name="_Toc496617966"/>
+      <w:bookmarkStart w:id="38" w:name="_Toc497823418"/>
       <w:r>
         <w:t>Use Case D</w:t>
       </w:r>
       <w:r>
         <w:t>iagrams</w:t>
       </w:r>
-      <w:bookmarkEnd w:id="36"/>
+      <w:bookmarkEnd w:id="38"/>
     </w:p>
     <w:p>
       <w:r>
@@ -7396,11 +7964,11 @@
       <w:pPr>
         <w:pStyle w:val="Heading2"/>
       </w:pPr>
-      <w:bookmarkStart w:id="37" w:name="_Toc496617967"/>
+      <w:bookmarkStart w:id="39" w:name="_Toc497823419"/>
       <w:r>
         <w:t>Use Case Descriptions</w:t>
       </w:r>
-      <w:bookmarkEnd w:id="37"/>
+      <w:bookmarkEnd w:id="39"/>
     </w:p>
     <w:p>
       <w:r>
@@ -7411,44 +7979,45 @@
       <w:pPr>
         <w:pStyle w:val="Heading1"/>
       </w:pPr>
-      <w:bookmarkStart w:id="38" w:name="_Toc496617968"/>
+      <w:bookmarkStart w:id="40" w:name="_Toc497823420"/>
       <w:r>
         <w:t>Test P</w:t>
       </w:r>
       <w:r>
         <w:t>lans</w:t>
       </w:r>
-      <w:bookmarkEnd w:id="38"/>
+      <w:bookmarkEnd w:id="40"/>
     </w:p>
     <w:p>
       <w:pPr>
         <w:pStyle w:val="Heading2"/>
       </w:pPr>
-      <w:bookmarkStart w:id="39" w:name="_Toc496617969"/>
+      <w:bookmarkStart w:id="41" w:name="_Toc497823421"/>
       <w:r>
         <w:t>Technical T</w:t>
       </w:r>
       <w:r>
         <w:t>esting</w:t>
       </w:r>
-      <w:bookmarkEnd w:id="39"/>
+      <w:bookmarkEnd w:id="41"/>
     </w:p>
     <w:p>
       <w:pPr>
         <w:pStyle w:val="Heading3"/>
       </w:pPr>
-      <w:bookmarkStart w:id="40" w:name="_Toc496617970"/>
-      <w:r>
+      <w:bookmarkStart w:id="42" w:name="_Toc497823422"/>
+      <w:r>
+        <w:lastRenderedPageBreak/>
         <w:t>White Box T</w:t>
       </w:r>
       <w:r>
         <w:t>esting</w:t>
       </w:r>
-      <w:bookmarkEnd w:id="40"/>
-    </w:p>
-    <w:p>
-      <w:r>
-        <w:t>Methods for testing with access/knowledge of code.</w:t>
+      <w:bookmarkEnd w:id="42"/>
+    </w:p>
+    <w:p>
+      <w:r>
+        <w:t xml:space="preserve">White Box Testing shall be used for the majority of testing the game due to it being more rigorous and giving us a better idea from a coding viewpoint how the game is going. </w:t>
       </w:r>
     </w:p>
     <w:p>
@@ -7464,7 +8033,64 @@
     </w:p>
     <w:p>
       <w:r>
-        <w:t>Describe how as components are added they shall be added and outcomes will be recorded in Dev Testing Table, with expected outcomes, actual outcomes, fixes, and how long it took to debug problems. Provide example in appendix document.</w:t>
+        <w:t xml:space="preserve">As the game is built the developers shall be testing as they go, using a ‘Test </w:t>
+      </w:r>
+      <w:proofErr w:type="gramStart"/>
+      <w:r>
+        <w:t>As</w:t>
+      </w:r>
+      <w:proofErr w:type="gramEnd"/>
+      <w:r>
+        <w:t xml:space="preserve"> You Go’ document that will look somewhat like the prototype below. In essence whenever the developer tests a section of code they will log each section they test and if there are any errors they shall document what the error was, how it was fixed and approx. how long the debugging time was.</w:t>
+      </w:r>
+    </w:p>
+    <w:p>
+      <w:r>
+        <w:rPr>
+          <w:noProof/>
+          <w:lang w:eastAsia="en-GB"/>
+        </w:rPr>
+        <w:drawing>
+          <wp:inline distT="0" distB="0" distL="0" distR="0">
+            <wp:extent cx="5731510" cy="2339340"/>
+            <wp:effectExtent l="0" t="0" r="2540" b="3810"/>
+            <wp:docPr id="5" name="Picture 5"/>
+            <wp:cNvGraphicFramePr>
+              <a:graphicFrameLocks xmlns:a="http://schemas.openxmlformats.org/drawingml/2006/main" noChangeAspect="1"/>
+            </wp:cNvGraphicFramePr>
+            <a:graphic xmlns:a="http://schemas.openxmlformats.org/drawingml/2006/main">
+              <a:graphicData uri="http://schemas.openxmlformats.org/drawingml/2006/picture">
+                <pic:pic xmlns:pic="http://schemas.openxmlformats.org/drawingml/2006/picture">
+                  <pic:nvPicPr>
+                    <pic:cNvPr id="5" name="TestAsYouGoScreenshot.PNG"/>
+                    <pic:cNvPicPr/>
+                  </pic:nvPicPr>
+                  <pic:blipFill>
+                    <a:blip r:embed="rId22" cstate="print">
+                      <a:extLst>
+                        <a:ext uri="{28A0092B-C50C-407E-A947-70E740481C1C}">
+                          <a14:useLocalDpi xmlns:a14="http://schemas.microsoft.com/office/drawing/2010/main" val="0"/>
+                        </a:ext>
+                      </a:extLst>
+                    </a:blip>
+                    <a:stretch>
+                      <a:fillRect/>
+                    </a:stretch>
+                  </pic:blipFill>
+                  <pic:spPr>
+                    <a:xfrm>
+                      <a:off x="0" y="0"/>
+                      <a:ext cx="5731510" cy="2339340"/>
+                    </a:xfrm>
+                    <a:prstGeom prst="rect">
+                      <a:avLst/>
+                    </a:prstGeom>
+                  </pic:spPr>
+                </pic:pic>
+              </a:graphicData>
+            </a:graphic>
+          </wp:inline>
+        </w:drawing>
       </w:r>
     </w:p>
     <w:p>
@@ -7480,43 +8106,266 @@
     </w:p>
     <w:p>
       <w:r>
-        <w:t>Test certain components within their limits and try to purposely break them. Provide example in appendix document.</w:t>
+        <w:t>The game shall also be tested after the implementation has come to an end using safe/extreme testing methods. Components of the game shall be testing within their limits and tested based on how they were designed to work, taking in the correct data. However, the game shall also be tested using extreme testing, pushing the game to its limits and even beyond the limits in order to gauge how robust the code is.</w:t>
       </w:r>
     </w:p>
     <w:p>
       <w:pPr>
         <w:pStyle w:val="Heading2"/>
       </w:pPr>
-      <w:bookmarkStart w:id="41" w:name="_Toc496617971"/>
+      <w:bookmarkStart w:id="43" w:name="_Toc497823423"/>
       <w:r>
         <w:t>User T</w:t>
       </w:r>
       <w:r>
         <w:t>esting</w:t>
       </w:r>
-      <w:bookmarkEnd w:id="41"/>
+      <w:bookmarkEnd w:id="43"/>
     </w:p>
     <w:p>
       <w:pPr>
         <w:pStyle w:val="Heading3"/>
       </w:pPr>
-      <w:bookmarkStart w:id="42" w:name="_Toc496617972"/>
+      <w:bookmarkStart w:id="44" w:name="_Toc497823424"/>
       <w:r>
         <w:t>Black Box T</w:t>
       </w:r>
       <w:r>
         <w:t>esting</w:t>
       </w:r>
-      <w:bookmarkEnd w:id="42"/>
-    </w:p>
-    <w:p>
-      <w:r>
-        <w:t>Create a test document and allow users to play game while trying to find any bugs but give no access/knowledge of code to them. Provide example in appendix document.</w:t>
+      <w:bookmarkEnd w:id="44"/>
+    </w:p>
+    <w:p>
+      <w:r>
+        <w:t xml:space="preserve">Black Box Testing shall also be used as it is also very useful in giving us an idea from an outside perspective. For example, there may be bugs that we, the developers, notice a lot but a player may not notice at all. It shall also help in terms of UI and user experience as we will know how to play the game inside out and may forget to include tutorials or control instructions that a player may require. In order to get feedback we shall </w:t>
+      </w:r>
+      <w:proofErr w:type="spellStart"/>
+      <w:r>
+        <w:t>created</w:t>
+      </w:r>
+      <w:proofErr w:type="spellEnd"/>
+      <w:r>
+        <w:t xml:space="preserve"> a ‘User Testing Document’ like the one below.</w:t>
+      </w:r>
+    </w:p>
+    <w:p>
+      <w:pPr>
+        <w:pStyle w:val="Heading4"/>
+      </w:pPr>
+      <w:r>
+        <w:t>User Testing Document Prototype</w:t>
+      </w:r>
+    </w:p>
+    <w:p>
+      <w:pPr>
+        <w:rPr>
+          <w:b/>
+        </w:rPr>
+      </w:pPr>
+      <w:r>
+        <w:t xml:space="preserve">User name: </w:t>
+      </w:r>
+      <w:r>
+        <w:rPr>
+          <w:b/>
+        </w:rPr>
+        <w:t>__________________________</w:t>
+      </w:r>
+    </w:p>
+    <w:p>
+      <w:pPr>
+        <w:rPr>
+          <w:rFonts w:cstheme="minorHAnsi"/>
+        </w:rPr>
+      </w:pPr>
+      <w:r>
+        <w:rPr>
+          <w:rFonts w:ascii="Segoe UI Symbol" w:hAnsi="Segoe UI Symbol" w:cs="Segoe UI Symbol"/>
+        </w:rPr>
+        <w:t>☐</w:t>
+      </w:r>
+      <w:r>
+        <w:rPr>
+          <w:rFonts w:cstheme="minorHAnsi"/>
+        </w:rPr>
+        <w:t>Component Testing/</w:t>
+      </w:r>
+      <w:r>
+        <w:rPr>
+          <w:rFonts w:ascii="Segoe UI Symbol" w:hAnsi="Segoe UI Symbol" w:cs="Segoe UI Symbol"/>
+        </w:rPr>
+        <w:t>☐</w:t>
+      </w:r>
+      <w:r>
+        <w:rPr>
+          <w:rFonts w:cstheme="minorHAnsi"/>
+        </w:rPr>
+        <w:t>General Testing</w:t>
+      </w:r>
+    </w:p>
+    <w:p>
+      <w:pPr>
+        <w:rPr>
+          <w:b/>
+        </w:rPr>
+      </w:pPr>
+      <w:r>
+        <w:rPr>
+          <w:rFonts w:cstheme="minorHAnsi"/>
+        </w:rPr>
+        <w:t xml:space="preserve">If Component </w:t>
+      </w:r>
+      <w:proofErr w:type="gramStart"/>
+      <w:r>
+        <w:rPr>
+          <w:rFonts w:cstheme="minorHAnsi"/>
+        </w:rPr>
+        <w:t>Testing</w:t>
+      </w:r>
+      <w:proofErr w:type="gramEnd"/>
+      <w:r>
+        <w:rPr>
+          <w:rFonts w:cstheme="minorHAnsi"/>
+        </w:rPr>
+        <w:t xml:space="preserve">, what was tested: </w:t>
+      </w:r>
+      <w:r>
+        <w:rPr>
+          <w:b/>
+        </w:rPr>
+        <w:t>__________________________</w:t>
+      </w:r>
+    </w:p>
+    <w:p>
+      <w:r>
+        <w:t>Comments</w:t>
+      </w:r>
+    </w:p>
+    <w:tbl>
+      <w:tblPr>
+        <w:tblStyle w:val="TableGrid"/>
+        <w:tblW w:w="0" w:type="auto"/>
+        <w:tblLook w:val="04A0" w:firstRow="1" w:lastRow="0" w:firstColumn="1" w:lastColumn="0" w:noHBand="0" w:noVBand="1"/>
+      </w:tblPr>
+      <w:tblGrid>
+        <w:gridCol w:w="9016"/>
+      </w:tblGrid>
+      <w:tr>
+        <w:tc>
+          <w:tcPr>
+            <w:tcW w:w="9016" w:type="dxa"/>
+          </w:tcPr>
+          <w:p>
+            <w:pPr>
+              <w:rPr>
+                <w:rFonts w:cstheme="minorHAnsi"/>
+              </w:rPr>
+            </w:pPr>
+          </w:p>
+          <w:p>
+            <w:pPr>
+              <w:rPr>
+                <w:rFonts w:cstheme="minorHAnsi"/>
+              </w:rPr>
+            </w:pPr>
+          </w:p>
+          <w:p>
+            <w:pPr>
+              <w:rPr>
+                <w:rFonts w:cstheme="minorHAnsi"/>
+              </w:rPr>
+            </w:pPr>
+          </w:p>
+          <w:p>
+            <w:pPr>
+              <w:rPr>
+                <w:rFonts w:cstheme="minorHAnsi"/>
+              </w:rPr>
+            </w:pPr>
+          </w:p>
+          <w:p>
+            <w:pPr>
+              <w:rPr>
+                <w:rFonts w:cstheme="minorHAnsi"/>
+              </w:rPr>
+            </w:pPr>
+          </w:p>
+          <w:p>
+            <w:pPr>
+              <w:rPr>
+                <w:rFonts w:cstheme="minorHAnsi"/>
+              </w:rPr>
+            </w:pPr>
+          </w:p>
+          <w:p>
+            <w:pPr>
+              <w:rPr>
+                <w:rFonts w:cstheme="minorHAnsi"/>
+              </w:rPr>
+            </w:pPr>
+          </w:p>
+          <w:p>
+            <w:pPr>
+              <w:rPr>
+                <w:rFonts w:cstheme="minorHAnsi"/>
+              </w:rPr>
+            </w:pPr>
+          </w:p>
+          <w:p>
+            <w:pPr>
+              <w:rPr>
+                <w:rFonts w:cstheme="minorHAnsi"/>
+              </w:rPr>
+            </w:pPr>
+          </w:p>
+        </w:tc>
+      </w:tr>
+    </w:tbl>
+    <w:p>
+      <w:pPr>
+        <w:rPr>
+          <w:rFonts w:cstheme="minorHAnsi"/>
+        </w:rPr>
+      </w:pPr>
+    </w:p>
+    <w:p>
+      <w:pPr>
+        <w:rPr>
+          <w:b/>
+        </w:rPr>
+      </w:pPr>
+      <w:r>
+        <w:rPr>
+          <w:rFonts w:cstheme="minorHAnsi"/>
+        </w:rPr>
+        <w:t xml:space="preserve">Observed by: </w:t>
+      </w:r>
+      <w:r>
+        <w:rPr>
+          <w:b/>
+        </w:rPr>
+        <w:t>__________________________</w:t>
+      </w:r>
+    </w:p>
+    <w:p>
+      <w:pPr>
+        <w:rPr>
+          <w:b/>
+        </w:rPr>
+      </w:pPr>
+      <w:r>
+        <w:t xml:space="preserve">Date: </w:t>
+      </w:r>
+      <w:r>
+        <w:rPr>
+          <w:b/>
+        </w:rPr>
+        <w:t>__________________________</w:t>
       </w:r>
     </w:p>
     <w:sectPr>
-      <w:headerReference w:type="default" r:id="rId19"/>
-      <w:footerReference w:type="default" r:id="rId20"/>
+      <w:headerReference w:type="default" r:id="rId23"/>
+      <w:footerReference w:type="default" r:id="rId24"/>
       <w:pgSz w:w="11906" w:h="16838"/>
       <w:pgMar w:top="1440" w:right="1440" w:bottom="1440" w:left="1440" w:header="708" w:footer="708" w:gutter="0"/>
       <w:pgNumType w:start="0"/>
@@ -7563,6 +8412,7 @@
         <w:docPartUnique/>
       </w:docPartObj>
     </w:sdtPr>
+    <w:sdtEndPr/>
     <w:sdtContent>
       <w:p>
         <w:pPr>
@@ -7585,7 +8435,7 @@
           <w:rPr>
             <w:noProof/>
           </w:rPr>
-          <w:t>9</w:t>
+          <w:t>5</w:t>
         </w:r>
         <w:r>
           <w:rPr>
@@ -7649,6 +8499,7 @@
       <w:dataBinding w:prefixMappings="xmlns:ns0='http://purl.org/dc/elements/1.1/' xmlns:ns1='http://schemas.openxmlformats.org/package/2006/metadata/core-properties' " w:xpath="/ns1:coreProperties[1]/ns0:creator[1]" w:storeItemID="{6C3C8BC8-F283-45AE-878A-BAB7291924A1}"/>
       <w:text/>
     </w:sdtPr>
+    <w:sdtEndPr/>
     <w:sdtContent>
       <w:p>
         <w:pPr>
@@ -8674,7 +9525,6 @@
     <w:next w:val="Normal"/>
     <w:link w:val="Heading5Char"/>
     <w:uiPriority w:val="9"/>
-    <w:semiHidden/>
     <w:unhideWhenUsed/>
     <w:qFormat/>
     <w:rsid w:val="00D77DA1"/>
@@ -8890,7 +9740,6 @@
     <w:basedOn w:val="DefaultParagraphFont"/>
     <w:link w:val="Heading5"/>
     <w:uiPriority w:val="9"/>
-    <w:semiHidden/>
     <w:rsid w:val="00D77DA1"/>
     <w:rPr>
       <w:caps/>
@@ -9508,6 +10357,13 @@
     <w:pitch w:val="variable"/>
     <w:sig w:usb0="E00002FF" w:usb1="400004FF" w:usb2="00000000" w:usb3="00000000" w:csb0="0000019F" w:csb1="00000000"/>
   </w:font>
+  <w:font w:name="Segoe UI Symbol">
+    <w:panose1 w:val="020B0502040204020203"/>
+    <w:charset w:val="00"/>
+    <w:family w:val="swiss"/>
+    <w:pitch w:val="variable"/>
+    <w:sig w:usb0="800001E3" w:usb1="1200FFEF" w:usb2="00040000" w:usb3="00000000" w:csb0="00000001" w:csb1="00000000"/>
+  </w:font>
 </w:fonts>
 </file>
 
@@ -9526,7 +10382,10 @@
   </w:compat>
   <w:rsids>
     <w:rsidRoot w:val="00237C6D"/>
+    <w:rsid w:val="00103D66"/>
     <w:rsid w:val="00237C6D"/>
+    <w:rsid w:val="0056658C"/>
+    <w:rsid w:val="006E38E3"/>
     <w:rsid w:val="00A4378E"/>
     <w:rsid w:val="00B67602"/>
   </w:rsids>
@@ -10289,7 +11148,7 @@
 </file>
 
 <file path=customXml/itemProps2.xml><?xml version="1.0" encoding="utf-8"?>
-<ds:datastoreItem xmlns:ds="http://schemas.openxmlformats.org/officeDocument/2006/customXml" ds:itemID="{C4A14378-CFFA-48A3-8908-1482287923F2}">
+<ds:datastoreItem xmlns:ds="http://schemas.openxmlformats.org/officeDocument/2006/customXml" ds:itemID="{99CDD7C5-F469-490E-828F-291AC59152A1}">
   <ds:schemaRefs>
     <ds:schemaRef ds:uri="http://schemas.openxmlformats.org/officeDocument/2006/bibliography"/>
   </ds:schemaRefs>

</xml_diff>